<commit_message>
Documentation updated for Re-Certification
</commit_message>
<xml_diff>
--- a/documentation/Test Cases.docx
+++ b/documentation/Test Cases.docx
@@ -7,910 +7,1364 @@
         <w:t>Test Case 1:</w:t>
       </w:r>
     </w:p>
-    <w:p>
-      <w:pPr>
-        <w:pStyle w:val="ListParagraph"/>
-        <w:numPr>
-          <w:ilvl w:val="0"/>
-          <w:numId w:val="1"/>
-        </w:numPr>
-      </w:pPr>
-      <w:r>
-        <w:t xml:space="preserve">Place </w:t>
-      </w:r>
-      <w:r>
-        <w:t>an order through Commerce Cloud</w:t>
-      </w:r>
-    </w:p>
-    <w:p>
-      <w:pPr>
-        <w:pStyle w:val="ListParagraph"/>
-      </w:pPr>
-    </w:p>
-    <w:p>
-      <w:pPr>
-        <w:pStyle w:val="ListParagraph"/>
-        <w:numPr>
-          <w:ilvl w:val="0"/>
-          <w:numId w:val="3"/>
-        </w:numPr>
-        <w:rPr>
-          <w:sz w:val="18"/>
-        </w:rPr>
-      </w:pPr>
-      <w:r>
-        <w:rPr>
-          <w:sz w:val="18"/>
-        </w:rPr>
-        <w:t xml:space="preserve">Go to shopping card and click on checkout </w:t>
-      </w:r>
-      <w:r>
-        <w:rPr>
-          <w:sz w:val="18"/>
-        </w:rPr>
-        <w:t>button.</w:t>
-      </w:r>
-    </w:p>
-    <w:p>
-      <w:r>
-        <w:rPr>
-          <w:noProof/>
-        </w:rPr>
-        <mc:AlternateContent>
-          <mc:Choice Requires="wps">
-            <w:drawing>
-              <wp:anchor distT="0" distB="0" distL="114300" distR="114300" simplePos="0" relativeHeight="251659264" behindDoc="0" locked="0" layoutInCell="1" allowOverlap="1">
-                <wp:simplePos x="0" y="0"/>
-                <wp:positionH relativeFrom="column">
-                  <wp:posOffset>3168650</wp:posOffset>
-                </wp:positionH>
-                <wp:positionV relativeFrom="paragraph">
-                  <wp:posOffset>1798955</wp:posOffset>
-                </wp:positionV>
-                <wp:extent cx="1600200" cy="273050"/>
-                <wp:effectExtent l="0" t="0" r="19050" b="12700"/>
-                <wp:wrapNone/>
-                <wp:docPr id="6" name="Rectangle 6"/>
-                <wp:cNvGraphicFramePr/>
-                <a:graphic xmlns:a="http://schemas.openxmlformats.org/drawingml/2006/main">
-                  <a:graphicData uri="http://schemas.microsoft.com/office/word/2010/wordprocessingShape">
-                    <wps:wsp>
-                      <wps:cNvSpPr/>
-                      <wps:spPr>
-                        <a:xfrm>
-                          <a:off x="0" y="0"/>
-                          <a:ext cx="1600200" cy="273050"/>
-                        </a:xfrm>
-                        <a:prstGeom prst="rect">
-                          <a:avLst/>
-                        </a:prstGeom>
-                        <a:noFill/>
-                        <a:ln>
-                          <a:solidFill>
-                            <a:srgbClr val="FF0000"/>
-                          </a:solidFill>
-                        </a:ln>
-                      </wps:spPr>
-                      <wps:style>
-                        <a:lnRef idx="2">
-                          <a:schemeClr val="accent1">
-                            <a:shade val="50000"/>
-                          </a:schemeClr>
-                        </a:lnRef>
-                        <a:fillRef idx="1">
-                          <a:schemeClr val="accent1"/>
-                        </a:fillRef>
-                        <a:effectRef idx="0">
-                          <a:schemeClr val="accent1"/>
-                        </a:effectRef>
-                        <a:fontRef idx="minor">
-                          <a:schemeClr val="lt1"/>
-                        </a:fontRef>
-                      </wps:style>
-                      <wps:bodyPr rot="0" spcFirstLastPara="0" vertOverflow="overflow" horzOverflow="overflow" vert="horz" wrap="square" lIns="91440" tIns="45720" rIns="91440" bIns="45720" numCol="1" spcCol="0" rtlCol="0" fromWordArt="0" anchor="ctr" anchorCtr="0" forceAA="0" compatLnSpc="1">
-                        <a:prstTxWarp prst="textNoShape">
-                          <a:avLst/>
-                        </a:prstTxWarp>
-                        <a:noAutofit/>
-                      </wps:bodyPr>
-                    </wps:wsp>
-                  </a:graphicData>
-                </a:graphic>
-                <wp14:sizeRelH relativeFrom="margin">
-                  <wp14:pctWidth>0</wp14:pctWidth>
-                </wp14:sizeRelH>
-              </wp:anchor>
-            </w:drawing>
-          </mc:Choice>
-          <mc:Fallback>
-            <w:pict>
-              <v:rect w14:anchorId="0A3C9A7B" id="Rectangle 6" o:spid="_x0000_s1026" style="position:absolute;margin-left:249.5pt;margin-top:141.65pt;width:126pt;height:21.5pt;z-index:251659264;visibility:visible;mso-wrap-style:square;mso-width-percent:0;mso-wrap-distance-left:9pt;mso-wrap-distance-top:0;mso-wrap-distance-right:9pt;mso-wrap-distance-bottom:0;mso-position-horizontal:absolute;mso-position-horizontal-relative:text;mso-position-vertical:absolute;mso-position-vertical-relative:text;mso-width-percent:0;mso-width-relative:margin;v-text-anchor:middle" o:gfxdata="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" filled="f" strokecolor="red" strokeweight="1pt"/>
-            </w:pict>
-          </mc:Fallback>
-        </mc:AlternateContent>
-      </w:r>
-      <w:r>
-        <w:rPr>
-          <w:noProof/>
-        </w:rPr>
-        <w:drawing>
-          <wp:inline distT="0" distB="0" distL="0" distR="0" wp14:anchorId="737F4166" wp14:editId="73FCD64B">
-            <wp:extent cx="5152030" cy="2047051"/>
-            <wp:effectExtent l="0" t="0" r="0" b="0"/>
-            <wp:docPr id="1" name="Picture 1"/>
-            <wp:cNvGraphicFramePr>
-              <a:graphicFrameLocks xmlns:a="http://schemas.openxmlformats.org/drawingml/2006/main" noChangeAspect="1"/>
-            </wp:cNvGraphicFramePr>
-            <a:graphic xmlns:a="http://schemas.openxmlformats.org/drawingml/2006/main">
-              <a:graphicData uri="http://schemas.openxmlformats.org/drawingml/2006/picture">
-                <pic:pic xmlns:pic="http://schemas.openxmlformats.org/drawingml/2006/picture">
-                  <pic:nvPicPr>
-                    <pic:cNvPr id="1" name=""/>
-                    <pic:cNvPicPr/>
-                  </pic:nvPicPr>
-                  <pic:blipFill>
-                    <a:blip r:embed="rId5"/>
-                    <a:stretch>
-                      <a:fillRect/>
-                    </a:stretch>
-                  </pic:blipFill>
-                  <pic:spPr>
-                    <a:xfrm>
-                      <a:off x="0" y="0"/>
-                      <a:ext cx="5160332" cy="2050350"/>
-                    </a:xfrm>
-                    <a:prstGeom prst="rect">
-                      <a:avLst/>
-                    </a:prstGeom>
-                  </pic:spPr>
-                </pic:pic>
-              </a:graphicData>
-            </a:graphic>
-          </wp:inline>
-        </w:drawing>
-      </w:r>
-    </w:p>
-    <w:p>
-      <w:pPr>
-        <w:pStyle w:val="ListParagraph"/>
-        <w:numPr>
-          <w:ilvl w:val="0"/>
-          <w:numId w:val="3"/>
-        </w:numPr>
-        <w:ind w:left="720"/>
-      </w:pPr>
-      <w:r>
-        <w:rPr>
-          <w:sz w:val="18"/>
-        </w:rPr>
-        <w:t>Fill in the address details</w:t>
-      </w:r>
-      <w:r>
-        <w:rPr>
-          <w:sz w:val="18"/>
-        </w:rPr>
-        <w:t xml:space="preserve">, select the </w:t>
-      </w:r>
-      <w:r>
-        <w:rPr>
-          <w:sz w:val="18"/>
-        </w:rPr>
-        <w:t>shipping method</w:t>
-      </w:r>
-      <w:r>
-        <w:rPr>
-          <w:sz w:val="18"/>
-        </w:rPr>
-        <w:t xml:space="preserve"> and click on payment button.</w:t>
-      </w:r>
-    </w:p>
-    <w:p>
-      <w:r>
-        <w:rPr>
-          <w:noProof/>
-        </w:rPr>
-        <mc:AlternateContent>
-          <mc:Choice Requires="wps">
-            <w:drawing>
-              <wp:anchor distT="0" distB="0" distL="114300" distR="114300" simplePos="0" relativeHeight="251660288" behindDoc="0" locked="0" layoutInCell="1" allowOverlap="1">
-                <wp:simplePos x="0" y="0"/>
-                <wp:positionH relativeFrom="column">
-                  <wp:posOffset>501650</wp:posOffset>
-                </wp:positionH>
-                <wp:positionV relativeFrom="paragraph">
-                  <wp:posOffset>66040</wp:posOffset>
-                </wp:positionV>
-                <wp:extent cx="2806700" cy="4222750"/>
-                <wp:effectExtent l="0" t="0" r="12700" b="25400"/>
-                <wp:wrapNone/>
-                <wp:docPr id="8" name="Rectangle 8"/>
-                <wp:cNvGraphicFramePr/>
-                <a:graphic xmlns:a="http://schemas.openxmlformats.org/drawingml/2006/main">
-                  <a:graphicData uri="http://schemas.microsoft.com/office/word/2010/wordprocessingShape">
-                    <wps:wsp>
-                      <wps:cNvSpPr/>
-                      <wps:spPr>
-                        <a:xfrm>
-                          <a:off x="0" y="0"/>
-                          <a:ext cx="2806700" cy="4222750"/>
-                        </a:xfrm>
-                        <a:prstGeom prst="rect">
-                          <a:avLst/>
-                        </a:prstGeom>
-                        <a:noFill/>
-                        <a:ln>
-                          <a:solidFill>
-                            <a:srgbClr val="FF0000"/>
-                          </a:solidFill>
-                        </a:ln>
-                      </wps:spPr>
-                      <wps:style>
-                        <a:lnRef idx="2">
-                          <a:schemeClr val="accent1">
-                            <a:shade val="50000"/>
-                          </a:schemeClr>
-                        </a:lnRef>
-                        <a:fillRef idx="1">
-                          <a:schemeClr val="accent1"/>
-                        </a:fillRef>
-                        <a:effectRef idx="0">
-                          <a:schemeClr val="accent1"/>
-                        </a:effectRef>
-                        <a:fontRef idx="minor">
-                          <a:schemeClr val="lt1"/>
-                        </a:fontRef>
-                      </wps:style>
-                      <wps:bodyPr rot="0" spcFirstLastPara="0" vertOverflow="overflow" horzOverflow="overflow" vert="horz" wrap="square" lIns="91440" tIns="45720" rIns="91440" bIns="45720" numCol="1" spcCol="0" rtlCol="0" fromWordArt="0" anchor="ctr" anchorCtr="0" forceAA="0" compatLnSpc="1">
-                        <a:prstTxWarp prst="textNoShape">
-                          <a:avLst/>
-                        </a:prstTxWarp>
-                        <a:noAutofit/>
-                      </wps:bodyPr>
-                    </wps:wsp>
-                  </a:graphicData>
-                </a:graphic>
-                <wp14:sizeRelV relativeFrom="margin">
-                  <wp14:pctHeight>0</wp14:pctHeight>
-                </wp14:sizeRelV>
-              </wp:anchor>
-            </w:drawing>
-          </mc:Choice>
-          <mc:Fallback>
-            <w:pict>
-              <v:rect w14:anchorId="6A78F668" id="Rectangle 8" o:spid="_x0000_s1026" style="position:absolute;margin-left:39.5pt;margin-top:5.2pt;width:221pt;height:332.5pt;z-index:251660288;visibility:visible;mso-wrap-style:square;mso-height-percent:0;mso-wrap-distance-left:9pt;mso-wrap-distance-top:0;mso-wrap-distance-right:9pt;mso-wrap-distance-bottom:0;mso-position-horizontal:absolute;mso-position-horizontal-relative:text;mso-position-vertical:absolute;mso-position-vertical-relative:text;mso-height-percent:0;mso-height-relative:margin;v-text-anchor:middle" o:gfxdata="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" filled="f" strokecolor="red" strokeweight="1pt"/>
-            </w:pict>
-          </mc:Fallback>
-        </mc:AlternateContent>
-      </w:r>
-      <w:r>
-        <w:rPr>
-          <w:noProof/>
-        </w:rPr>
-        <w:drawing>
-          <wp:inline distT="0" distB="0" distL="0" distR="0" wp14:anchorId="62822488" wp14:editId="35C05F35">
-            <wp:extent cx="5943600" cy="4325620"/>
-            <wp:effectExtent l="0" t="0" r="0" b="0"/>
-            <wp:docPr id="3" name="Picture 3"/>
-            <wp:cNvGraphicFramePr>
-              <a:graphicFrameLocks xmlns:a="http://schemas.openxmlformats.org/drawingml/2006/main" noChangeAspect="1"/>
-            </wp:cNvGraphicFramePr>
-            <a:graphic xmlns:a="http://schemas.openxmlformats.org/drawingml/2006/main">
-              <a:graphicData uri="http://schemas.openxmlformats.org/drawingml/2006/picture">
-                <pic:pic xmlns:pic="http://schemas.openxmlformats.org/drawingml/2006/picture">
-                  <pic:nvPicPr>
-                    <pic:cNvPr id="1" name=""/>
-                    <pic:cNvPicPr/>
-                  </pic:nvPicPr>
-                  <pic:blipFill>
-                    <a:blip r:embed="rId6"/>
-                    <a:stretch>
-                      <a:fillRect/>
-                    </a:stretch>
-                  </pic:blipFill>
-                  <pic:spPr>
-                    <a:xfrm>
-                      <a:off x="0" y="0"/>
-                      <a:ext cx="5943600" cy="4325620"/>
-                    </a:xfrm>
-                    <a:prstGeom prst="rect">
-                      <a:avLst/>
-                    </a:prstGeom>
-                  </pic:spPr>
-                </pic:pic>
-              </a:graphicData>
-            </a:graphic>
-          </wp:inline>
-        </w:drawing>
-      </w:r>
-    </w:p>
-    <w:p/>
-    <w:p>
-      <w:pPr>
-        <w:ind w:left="720"/>
-      </w:pPr>
-    </w:p>
-    <w:p>
-      <w:pPr>
-        <w:pStyle w:val="ListParagraph"/>
-        <w:numPr>
-          <w:ilvl w:val="0"/>
-          <w:numId w:val="3"/>
-        </w:numPr>
-        <w:rPr>
-          <w:sz w:val="18"/>
-        </w:rPr>
-      </w:pPr>
-      <w:r>
-        <w:rPr>
-          <w:sz w:val="18"/>
-        </w:rPr>
-        <w:t>Enter the email and add card details. Click on Place Order button to place your order.</w:t>
-      </w:r>
-    </w:p>
-    <w:p>
-      <w:r>
-        <w:rPr>
-          <w:noProof/>
-        </w:rPr>
-        <mc:AlternateContent>
-          <mc:Choice Requires="wps">
-            <w:drawing>
-              <wp:anchor distT="0" distB="0" distL="114300" distR="114300" simplePos="0" relativeHeight="251661312" behindDoc="0" locked="0" layoutInCell="1" allowOverlap="1">
-                <wp:simplePos x="0" y="0"/>
-                <wp:positionH relativeFrom="column">
-                  <wp:posOffset>952500</wp:posOffset>
-                </wp:positionH>
-                <wp:positionV relativeFrom="paragraph">
-                  <wp:posOffset>567055</wp:posOffset>
-                </wp:positionV>
-                <wp:extent cx="2362200" cy="3244850"/>
-                <wp:effectExtent l="0" t="0" r="19050" b="12700"/>
-                <wp:wrapNone/>
-                <wp:docPr id="12" name="Rectangle 12"/>
-                <wp:cNvGraphicFramePr/>
-                <a:graphic xmlns:a="http://schemas.openxmlformats.org/drawingml/2006/main">
-                  <a:graphicData uri="http://schemas.microsoft.com/office/word/2010/wordprocessingShape">
-                    <wps:wsp>
-                      <wps:cNvSpPr/>
-                      <wps:spPr>
-                        <a:xfrm>
-                          <a:off x="0" y="0"/>
-                          <a:ext cx="2362200" cy="3244850"/>
-                        </a:xfrm>
-                        <a:prstGeom prst="rect">
-                          <a:avLst/>
-                        </a:prstGeom>
-                        <a:noFill/>
-                        <a:ln>
-                          <a:solidFill>
-                            <a:srgbClr val="FF0000"/>
-                          </a:solidFill>
-                        </a:ln>
-                      </wps:spPr>
-                      <wps:style>
-                        <a:lnRef idx="2">
-                          <a:schemeClr val="accent1">
-                            <a:shade val="50000"/>
-                          </a:schemeClr>
-                        </a:lnRef>
-                        <a:fillRef idx="1">
-                          <a:schemeClr val="accent1"/>
-                        </a:fillRef>
-                        <a:effectRef idx="0">
-                          <a:schemeClr val="accent1"/>
-                        </a:effectRef>
-                        <a:fontRef idx="minor">
-                          <a:schemeClr val="lt1"/>
-                        </a:fontRef>
-                      </wps:style>
-                      <wps:bodyPr rot="0" spcFirstLastPara="0" vertOverflow="overflow" horzOverflow="overflow" vert="horz" wrap="square" lIns="91440" tIns="45720" rIns="91440" bIns="45720" numCol="1" spcCol="0" rtlCol="0" fromWordArt="0" anchor="ctr" anchorCtr="0" forceAA="0" compatLnSpc="1">
-                        <a:prstTxWarp prst="textNoShape">
-                          <a:avLst/>
-                        </a:prstTxWarp>
-                        <a:noAutofit/>
-                      </wps:bodyPr>
-                    </wps:wsp>
-                  </a:graphicData>
-                </a:graphic>
-                <wp14:sizeRelV relativeFrom="margin">
-                  <wp14:pctHeight>0</wp14:pctHeight>
-                </wp14:sizeRelV>
-              </wp:anchor>
-            </w:drawing>
-          </mc:Choice>
-          <mc:Fallback>
-            <w:pict>
-              <v:rect w14:anchorId="4EBFC17A" id="Rectangle 12" o:spid="_x0000_s1026" style="position:absolute;margin-left:75pt;margin-top:44.65pt;width:186pt;height:255.5pt;z-index:251661312;visibility:visible;mso-wrap-style:square;mso-height-percent:0;mso-wrap-distance-left:9pt;mso-wrap-distance-top:0;mso-wrap-distance-right:9pt;mso-wrap-distance-bottom:0;mso-position-horizontal:absolute;mso-position-horizontal-relative:text;mso-position-vertical:absolute;mso-position-vertical-relative:text;mso-height-percent:0;mso-height-relative:margin;v-text-anchor:middle" o:gfxdata="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" filled="f" strokecolor="red" strokeweight="1pt"/>
-            </w:pict>
-          </mc:Fallback>
-        </mc:AlternateContent>
-      </w:r>
-      <w:r>
-        <w:rPr>
-          <w:noProof/>
-        </w:rPr>
-        <w:drawing>
-          <wp:inline distT="0" distB="0" distL="0" distR="0" wp14:anchorId="0EF13970" wp14:editId="57354578">
-            <wp:extent cx="5781798" cy="3901478"/>
-            <wp:effectExtent l="0" t="0" r="9525" b="3810"/>
-            <wp:docPr id="4" name="Picture 4"/>
-            <wp:cNvGraphicFramePr>
-              <a:graphicFrameLocks xmlns:a="http://schemas.openxmlformats.org/drawingml/2006/main" noChangeAspect="1"/>
-            </wp:cNvGraphicFramePr>
-            <a:graphic xmlns:a="http://schemas.openxmlformats.org/drawingml/2006/main">
-              <a:graphicData uri="http://schemas.openxmlformats.org/drawingml/2006/picture">
-                <pic:pic xmlns:pic="http://schemas.openxmlformats.org/drawingml/2006/picture">
-                  <pic:nvPicPr>
-                    <pic:cNvPr id="1" name=""/>
-                    <pic:cNvPicPr/>
-                  </pic:nvPicPr>
-                  <pic:blipFill>
-                    <a:blip r:embed="rId7"/>
-                    <a:stretch>
-                      <a:fillRect/>
-                    </a:stretch>
-                  </pic:blipFill>
-                  <pic:spPr>
-                    <a:xfrm>
-                      <a:off x="0" y="0"/>
-                      <a:ext cx="5782486" cy="3901942"/>
-                    </a:xfrm>
-                    <a:prstGeom prst="rect">
-                      <a:avLst/>
-                    </a:prstGeom>
-                  </pic:spPr>
-                </pic:pic>
-              </a:graphicData>
-            </a:graphic>
-          </wp:inline>
-        </w:drawing>
-      </w:r>
-    </w:p>
-    <w:p>
-      <w:pPr>
-        <w:pStyle w:val="ListParagraph"/>
-        <w:numPr>
-          <w:ilvl w:val="0"/>
-          <w:numId w:val="1"/>
-        </w:numPr>
-      </w:pPr>
-      <w:r>
-        <w:t xml:space="preserve">Verify the order shows up </w:t>
-      </w:r>
-      <w:r>
-        <w:t>into Staging of GLOVIA OM</w:t>
-      </w:r>
-    </w:p>
-    <w:p>
-      <w:pPr>
-        <w:pStyle w:val="ListParagraph"/>
-      </w:pPr>
-    </w:p>
-    <w:p>
-      <w:pPr>
-        <w:pStyle w:val="ListParagraph"/>
-        <w:numPr>
-          <w:ilvl w:val="0"/>
-          <w:numId w:val="4"/>
-        </w:numPr>
-      </w:pPr>
-      <w:r>
-        <w:rPr>
-          <w:sz w:val="18"/>
-        </w:rPr>
-        <w:t>After placing the order from commerce clou</w:t>
-      </w:r>
-      <w:r>
-        <w:rPr>
-          <w:sz w:val="18"/>
-        </w:rPr>
-        <w:t>d, order will show in GLOVIA OM</w:t>
-      </w:r>
-      <w:r>
-        <w:rPr>
-          <w:sz w:val="18"/>
-        </w:rPr>
-        <w:t xml:space="preserve"> with all the details populated from commerce cloud order.</w:t>
-      </w:r>
-    </w:p>
-    <w:p>
-      <w:r>
-        <w:rPr>
-          <w:noProof/>
-        </w:rPr>
-        <mc:AlternateContent>
-          <mc:Choice Requires="wps">
-            <w:drawing>
-              <wp:anchor distT="0" distB="0" distL="114300" distR="114300" simplePos="0" relativeHeight="251662336" behindDoc="0" locked="0" layoutInCell="1" allowOverlap="1">
-                <wp:simplePos x="0" y="0"/>
-                <wp:positionH relativeFrom="column">
-                  <wp:posOffset>38100</wp:posOffset>
-                </wp:positionH>
-                <wp:positionV relativeFrom="paragraph">
-                  <wp:posOffset>596900</wp:posOffset>
-                </wp:positionV>
-                <wp:extent cx="5962650" cy="2254250"/>
-                <wp:effectExtent l="0" t="0" r="19050" b="12700"/>
-                <wp:wrapNone/>
-                <wp:docPr id="13" name="Rectangle 13"/>
-                <wp:cNvGraphicFramePr/>
-                <a:graphic xmlns:a="http://schemas.openxmlformats.org/drawingml/2006/main">
-                  <a:graphicData uri="http://schemas.microsoft.com/office/word/2010/wordprocessingShape">
-                    <wps:wsp>
-                      <wps:cNvSpPr/>
-                      <wps:spPr>
-                        <a:xfrm>
-                          <a:off x="0" y="0"/>
-                          <a:ext cx="5962650" cy="2254250"/>
-                        </a:xfrm>
-                        <a:prstGeom prst="rect">
-                          <a:avLst/>
-                        </a:prstGeom>
-                        <a:noFill/>
-                        <a:ln>
-                          <a:solidFill>
-                            <a:srgbClr val="FF0000"/>
-                          </a:solidFill>
-                        </a:ln>
-                      </wps:spPr>
-                      <wps:style>
-                        <a:lnRef idx="2">
-                          <a:schemeClr val="accent1">
-                            <a:shade val="50000"/>
-                          </a:schemeClr>
-                        </a:lnRef>
-                        <a:fillRef idx="1">
-                          <a:schemeClr val="accent1"/>
-                        </a:fillRef>
-                        <a:effectRef idx="0">
-                          <a:schemeClr val="accent1"/>
-                        </a:effectRef>
-                        <a:fontRef idx="minor">
-                          <a:schemeClr val="lt1"/>
-                        </a:fontRef>
-                      </wps:style>
-                      <wps:bodyPr rot="0" spcFirstLastPara="0" vertOverflow="overflow" horzOverflow="overflow" vert="horz" wrap="square" lIns="91440" tIns="45720" rIns="91440" bIns="45720" numCol="1" spcCol="0" rtlCol="0" fromWordArt="0" anchor="ctr" anchorCtr="0" forceAA="0" compatLnSpc="1">
-                        <a:prstTxWarp prst="textNoShape">
-                          <a:avLst/>
-                        </a:prstTxWarp>
-                        <a:noAutofit/>
-                      </wps:bodyPr>
-                    </wps:wsp>
-                  </a:graphicData>
-                </a:graphic>
-              </wp:anchor>
-            </w:drawing>
-          </mc:Choice>
-          <mc:Fallback>
-            <w:pict>
-              <v:rect w14:anchorId="55D57232" id="Rectangle 13" o:spid="_x0000_s1026" style="position:absolute;margin-left:3pt;margin-top:47pt;width:469.5pt;height:177.5pt;z-index:251662336;visibility:visible;mso-wrap-style:square;mso-wrap-distance-left:9pt;mso-wrap-distance-top:0;mso-wrap-distance-right:9pt;mso-wrap-distance-bottom:0;mso-position-horizontal:absolute;mso-position-horizontal-relative:text;mso-position-vertical:absolute;mso-position-vertical-relative:text;v-text-anchor:middle" o:gfxdata="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" filled="f" strokecolor="red" strokeweight="1pt"/>
-            </w:pict>
-          </mc:Fallback>
-        </mc:AlternateContent>
-      </w:r>
-      <w:r>
-        <w:rPr>
-          <w:noProof/>
-        </w:rPr>
-        <w:drawing>
-          <wp:inline distT="0" distB="0" distL="0" distR="0" wp14:anchorId="64EE451F" wp14:editId="23DEAD7A">
-            <wp:extent cx="5943600" cy="2795905"/>
-            <wp:effectExtent l="0" t="0" r="0" b="4445"/>
-            <wp:docPr id="5" name="Picture 5"/>
-            <wp:cNvGraphicFramePr>
-              <a:graphicFrameLocks xmlns:a="http://schemas.openxmlformats.org/drawingml/2006/main" noChangeAspect="1"/>
-            </wp:cNvGraphicFramePr>
-            <a:graphic xmlns:a="http://schemas.openxmlformats.org/drawingml/2006/main">
-              <a:graphicData uri="http://schemas.openxmlformats.org/drawingml/2006/picture">
-                <pic:pic xmlns:pic="http://schemas.openxmlformats.org/drawingml/2006/picture">
-                  <pic:nvPicPr>
-                    <pic:cNvPr id="1" name=""/>
-                    <pic:cNvPicPr/>
-                  </pic:nvPicPr>
-                  <pic:blipFill>
-                    <a:blip r:embed="rId8"/>
-                    <a:stretch>
-                      <a:fillRect/>
-                    </a:stretch>
-                  </pic:blipFill>
-                  <pic:spPr>
-                    <a:xfrm>
-                      <a:off x="0" y="0"/>
-                      <a:ext cx="5943600" cy="2795905"/>
-                    </a:xfrm>
-                    <a:prstGeom prst="rect">
-                      <a:avLst/>
-                    </a:prstGeom>
-                  </pic:spPr>
-                </pic:pic>
-              </a:graphicData>
-            </a:graphic>
-          </wp:inline>
-        </w:drawing>
-      </w:r>
-    </w:p>
-    <w:p>
-      <w:pPr>
-        <w:pStyle w:val="ListParagraph"/>
-        <w:numPr>
-          <w:ilvl w:val="0"/>
-          <w:numId w:val="4"/>
-        </w:numPr>
-        <w:rPr>
-          <w:sz w:val="18"/>
-        </w:rPr>
-      </w:pPr>
-      <w:r>
-        <w:rPr>
-          <w:sz w:val="18"/>
-        </w:rPr>
-        <w:lastRenderedPageBreak/>
-        <w:t>One Sales Order Line will be created with product details.</w:t>
-      </w:r>
-    </w:p>
-    <w:p>
-      <w:r>
-        <w:rPr>
-          <w:noProof/>
-        </w:rPr>
-        <mc:AlternateContent>
-          <mc:Choice Requires="wps">
-            <w:drawing>
-              <wp:anchor distT="0" distB="0" distL="114300" distR="114300" simplePos="0" relativeHeight="251663360" behindDoc="0" locked="0" layoutInCell="1" allowOverlap="1">
-                <wp:simplePos x="0" y="0"/>
-                <wp:positionH relativeFrom="column">
-                  <wp:posOffset>101600</wp:posOffset>
-                </wp:positionH>
-                <wp:positionV relativeFrom="paragraph">
-                  <wp:posOffset>1627505</wp:posOffset>
-                </wp:positionV>
-                <wp:extent cx="5257800" cy="571500"/>
-                <wp:effectExtent l="0" t="0" r="19050" b="19050"/>
-                <wp:wrapNone/>
-                <wp:docPr id="14" name="Rectangle 14"/>
-                <wp:cNvGraphicFramePr/>
-                <a:graphic xmlns:a="http://schemas.openxmlformats.org/drawingml/2006/main">
-                  <a:graphicData uri="http://schemas.microsoft.com/office/word/2010/wordprocessingShape">
-                    <wps:wsp>
-                      <wps:cNvSpPr/>
-                      <wps:spPr>
-                        <a:xfrm>
-                          <a:off x="0" y="0"/>
-                          <a:ext cx="5257800" cy="571500"/>
-                        </a:xfrm>
-                        <a:prstGeom prst="rect">
-                          <a:avLst/>
-                        </a:prstGeom>
-                        <a:noFill/>
-                        <a:ln>
-                          <a:solidFill>
-                            <a:srgbClr val="FF0000"/>
-                          </a:solidFill>
-                        </a:ln>
-                      </wps:spPr>
-                      <wps:style>
-                        <a:lnRef idx="2">
-                          <a:schemeClr val="accent1">
-                            <a:shade val="50000"/>
-                          </a:schemeClr>
-                        </a:lnRef>
-                        <a:fillRef idx="1">
-                          <a:schemeClr val="accent1"/>
-                        </a:fillRef>
-                        <a:effectRef idx="0">
-                          <a:schemeClr val="accent1"/>
-                        </a:effectRef>
-                        <a:fontRef idx="minor">
-                          <a:schemeClr val="lt1"/>
-                        </a:fontRef>
-                      </wps:style>
-                      <wps:bodyPr rot="0" spcFirstLastPara="0" vertOverflow="overflow" horzOverflow="overflow" vert="horz" wrap="square" lIns="91440" tIns="45720" rIns="91440" bIns="45720" numCol="1" spcCol="0" rtlCol="0" fromWordArt="0" anchor="ctr" anchorCtr="0" forceAA="0" compatLnSpc="1">
-                        <a:prstTxWarp prst="textNoShape">
-                          <a:avLst/>
-                        </a:prstTxWarp>
-                        <a:noAutofit/>
-                      </wps:bodyPr>
-                    </wps:wsp>
-                  </a:graphicData>
-                </a:graphic>
-              </wp:anchor>
-            </w:drawing>
-          </mc:Choice>
-          <mc:Fallback>
-            <w:pict>
-              <v:rect w14:anchorId="13D6F46B" id="Rectangle 14" o:spid="_x0000_s1026" style="position:absolute;margin-left:8pt;margin-top:128.15pt;width:414pt;height:45pt;z-index:251663360;visibility:visible;mso-wrap-style:square;mso-wrap-distance-left:9pt;mso-wrap-distance-top:0;mso-wrap-distance-right:9pt;mso-wrap-distance-bottom:0;mso-position-horizontal:absolute;mso-position-horizontal-relative:text;mso-position-vertical:absolute;mso-position-vertical-relative:text;v-text-anchor:middle" o:gfxdata="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" filled="f" strokecolor="red" strokeweight="1pt"/>
-            </w:pict>
-          </mc:Fallback>
-        </mc:AlternateContent>
-      </w:r>
-      <w:r>
-        <w:t xml:space="preserve">                    </w:t>
-      </w:r>
-      <w:r>
-        <w:rPr>
-          <w:noProof/>
-        </w:rPr>
-        <w:drawing>
-          <wp:inline distT="0" distB="0" distL="0" distR="0" wp14:anchorId="629279FD" wp14:editId="1ED84318">
-            <wp:extent cx="5943600" cy="2496185"/>
-            <wp:effectExtent l="0" t="0" r="0" b="0"/>
-            <wp:docPr id="7" name="Picture 7"/>
-            <wp:cNvGraphicFramePr>
-              <a:graphicFrameLocks xmlns:a="http://schemas.openxmlformats.org/drawingml/2006/main" noChangeAspect="1"/>
-            </wp:cNvGraphicFramePr>
-            <a:graphic xmlns:a="http://schemas.openxmlformats.org/drawingml/2006/main">
-              <a:graphicData uri="http://schemas.openxmlformats.org/drawingml/2006/picture">
-                <pic:pic xmlns:pic="http://schemas.openxmlformats.org/drawingml/2006/picture">
-                  <pic:nvPicPr>
-                    <pic:cNvPr id="1" name=""/>
-                    <pic:cNvPicPr/>
-                  </pic:nvPicPr>
-                  <pic:blipFill>
-                    <a:blip r:embed="rId9"/>
-                    <a:stretch>
-                      <a:fillRect/>
-                    </a:stretch>
-                  </pic:blipFill>
-                  <pic:spPr>
-                    <a:xfrm>
-                      <a:off x="0" y="0"/>
-                      <a:ext cx="5943600" cy="2496185"/>
-                    </a:xfrm>
-                    <a:prstGeom prst="rect">
-                      <a:avLst/>
-                    </a:prstGeom>
-                  </pic:spPr>
-                </pic:pic>
-              </a:graphicData>
-            </a:graphic>
-          </wp:inline>
-        </w:drawing>
-      </w:r>
-    </w:p>
-    <w:p>
-      <w:pPr>
-        <w:pStyle w:val="ListParagraph"/>
-        <w:numPr>
-          <w:ilvl w:val="0"/>
-          <w:numId w:val="4"/>
-        </w:numPr>
-        <w:rPr>
-          <w:sz w:val="18"/>
-        </w:rPr>
-      </w:pPr>
-      <w:r>
-        <w:rPr>
-          <w:sz w:val="18"/>
-        </w:rPr>
-        <w:t>Second Sales Order Line will be created with Shipping Fees Details.</w:t>
-      </w:r>
-    </w:p>
-    <w:p>
-      <w:pPr>
-        <w:pStyle w:val="ListParagraph"/>
-        <w:ind w:left="990"/>
-      </w:pPr>
-    </w:p>
-    <w:p>
-      <w:r>
-        <w:rPr>
-          <w:noProof/>
-        </w:rPr>
-        <mc:AlternateContent>
-          <mc:Choice Requires="wps">
-            <w:drawing>
-              <wp:anchor distT="0" distB="0" distL="114300" distR="114300" simplePos="0" relativeHeight="251664384" behindDoc="0" locked="0" layoutInCell="1" allowOverlap="1">
-                <wp:simplePos x="0" y="0"/>
-                <wp:positionH relativeFrom="column">
-                  <wp:posOffset>82550</wp:posOffset>
-                </wp:positionH>
-                <wp:positionV relativeFrom="paragraph">
-                  <wp:posOffset>1983740</wp:posOffset>
-                </wp:positionV>
-                <wp:extent cx="5899150" cy="438150"/>
-                <wp:effectExtent l="0" t="0" r="25400" b="19050"/>
-                <wp:wrapNone/>
-                <wp:docPr id="15" name="Rectangle 15"/>
-                <wp:cNvGraphicFramePr/>
-                <a:graphic xmlns:a="http://schemas.openxmlformats.org/drawingml/2006/main">
-                  <a:graphicData uri="http://schemas.microsoft.com/office/word/2010/wordprocessingShape">
-                    <wps:wsp>
-                      <wps:cNvSpPr/>
-                      <wps:spPr>
-                        <a:xfrm>
-                          <a:off x="0" y="0"/>
-                          <a:ext cx="5899150" cy="438150"/>
-                        </a:xfrm>
-                        <a:prstGeom prst="rect">
-                          <a:avLst/>
-                        </a:prstGeom>
-                        <a:noFill/>
-                        <a:ln>
-                          <a:solidFill>
-                            <a:srgbClr val="FF0000"/>
-                          </a:solidFill>
-                        </a:ln>
-                      </wps:spPr>
-                      <wps:style>
-                        <a:lnRef idx="2">
-                          <a:schemeClr val="accent1">
-                            <a:shade val="50000"/>
-                          </a:schemeClr>
-                        </a:lnRef>
-                        <a:fillRef idx="1">
-                          <a:schemeClr val="accent1"/>
-                        </a:fillRef>
-                        <a:effectRef idx="0">
-                          <a:schemeClr val="accent1"/>
-                        </a:effectRef>
-                        <a:fontRef idx="minor">
-                          <a:schemeClr val="lt1"/>
-                        </a:fontRef>
-                      </wps:style>
-                      <wps:bodyPr rot="0" spcFirstLastPara="0" vertOverflow="overflow" horzOverflow="overflow" vert="horz" wrap="square" lIns="91440" tIns="45720" rIns="91440" bIns="45720" numCol="1" spcCol="0" rtlCol="0" fromWordArt="0" anchor="ctr" anchorCtr="0" forceAA="0" compatLnSpc="1">
-                        <a:prstTxWarp prst="textNoShape">
-                          <a:avLst/>
-                        </a:prstTxWarp>
-                        <a:noAutofit/>
-                      </wps:bodyPr>
-                    </wps:wsp>
-                  </a:graphicData>
-                </a:graphic>
-              </wp:anchor>
-            </w:drawing>
-          </mc:Choice>
-          <mc:Fallback>
-            <w:pict>
-              <v:rect w14:anchorId="36AB670D" id="Rectangle 15" o:spid="_x0000_s1026" style="position:absolute;margin-left:6.5pt;margin-top:156.2pt;width:464.5pt;height:34.5pt;z-index:251664384;visibility:visible;mso-wrap-style:square;mso-wrap-distance-left:9pt;mso-wrap-distance-top:0;mso-wrap-distance-right:9pt;mso-wrap-distance-bottom:0;mso-position-horizontal:absolute;mso-position-horizontal-relative:text;mso-position-vertical:absolute;mso-position-vertical-relative:text;v-text-anchor:middle" o:gfxdata="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" filled="f" strokecolor="red" strokeweight="1pt"/>
-            </w:pict>
-          </mc:Fallback>
-        </mc:AlternateContent>
-      </w:r>
-      <w:r>
-        <w:rPr>
-          <w:noProof/>
-        </w:rPr>
-        <w:drawing>
-          <wp:inline distT="0" distB="0" distL="0" distR="0" wp14:anchorId="7195A0DA" wp14:editId="4ABECB01">
-            <wp:extent cx="5943600" cy="2559685"/>
-            <wp:effectExtent l="0" t="0" r="0" b="0"/>
-            <wp:docPr id="9" name="Picture 9"/>
-            <wp:cNvGraphicFramePr>
-              <a:graphicFrameLocks xmlns:a="http://schemas.openxmlformats.org/drawingml/2006/main" noChangeAspect="1"/>
-            </wp:cNvGraphicFramePr>
-            <a:graphic xmlns:a="http://schemas.openxmlformats.org/drawingml/2006/main">
-              <a:graphicData uri="http://schemas.openxmlformats.org/drawingml/2006/picture">
-                <pic:pic xmlns:pic="http://schemas.openxmlformats.org/drawingml/2006/picture">
-                  <pic:nvPicPr>
-                    <pic:cNvPr id="1" name=""/>
-                    <pic:cNvPicPr/>
-                  </pic:nvPicPr>
-                  <pic:blipFill>
-                    <a:blip r:embed="rId10"/>
-                    <a:stretch>
-                      <a:fillRect/>
-                    </a:stretch>
-                  </pic:blipFill>
-                  <pic:spPr>
-                    <a:xfrm>
-                      <a:off x="0" y="0"/>
-                      <a:ext cx="5943600" cy="2559685"/>
-                    </a:xfrm>
-                    <a:prstGeom prst="rect">
-                      <a:avLst/>
-                    </a:prstGeom>
-                  </pic:spPr>
-                </pic:pic>
-              </a:graphicData>
-            </a:graphic>
-          </wp:inline>
-        </w:drawing>
-      </w:r>
-    </w:p>
-    <w:p/>
-    <w:p/>
-    <w:p/>
-    <w:p/>
+    <w:tbl>
+      <w:tblPr>
+        <w:tblStyle w:val="TableGrid"/>
+        <w:tblW w:w="0" w:type="auto"/>
+        <w:tblInd w:w="-275" w:type="dxa"/>
+        <w:tblLook w:val="04A0" w:firstRow="1" w:lastRow="0" w:firstColumn="1" w:lastColumn="0" w:noHBand="0" w:noVBand="1"/>
+      </w:tblPr>
+      <w:tblGrid>
+        <w:gridCol w:w="9625"/>
+      </w:tblGrid>
+      <w:tr>
+        <w:tc>
+          <w:tcPr>
+            <w:tcW w:w="10015" w:type="dxa"/>
+          </w:tcPr>
+          <w:p>
+            <w:pPr>
+              <w:tabs>
+                <w:tab w:val="left" w:pos="961"/>
+                <w:tab w:val="left" w:pos="962"/>
+              </w:tabs>
+              <w:spacing w:before="120" w:line="292" w:lineRule="auto"/>
+              <w:ind w:right="989"/>
+              <w:rPr>
+                <w:rFonts w:ascii="Calibri" w:eastAsia="Times New Roman" w:hAnsi="Calibri" w:cs="Calibri"/>
+                <w:b/>
+                <w:bCs/>
+                <w:color w:val="1F497D"/>
+              </w:rPr>
+            </w:pPr>
+            <w:r>
+              <w:rPr>
+                <w:rFonts w:ascii="Calibri" w:eastAsia="Times New Roman" w:hAnsi="Calibri" w:cs="Calibri"/>
+                <w:b/>
+                <w:bCs/>
+                <w:color w:val="1F497D"/>
+              </w:rPr>
+              <w:t xml:space="preserve">Login to </w:t>
+            </w:r>
+            <w:proofErr w:type="spellStart"/>
+            <w:r>
+              <w:rPr>
+                <w:rFonts w:ascii="Calibri" w:eastAsia="Times New Roman" w:hAnsi="Calibri" w:cs="Calibri"/>
+                <w:b/>
+                <w:bCs/>
+                <w:color w:val="1F497D"/>
+              </w:rPr>
+              <w:t>RefArch</w:t>
+            </w:r>
+            <w:proofErr w:type="spellEnd"/>
+            <w:r>
+              <w:rPr>
+                <w:rFonts w:ascii="Calibri" w:eastAsia="Times New Roman" w:hAnsi="Calibri" w:cs="Calibri"/>
+                <w:b/>
+                <w:bCs/>
+                <w:color w:val="1F497D"/>
+              </w:rPr>
+              <w:t xml:space="preserve"> site with customer user. Navigate to Product List.</w:t>
+            </w:r>
+          </w:p>
+          <w:p>
+            <w:pPr>
+              <w:pStyle w:val="ListParagraph"/>
+              <w:tabs>
+                <w:tab w:val="left" w:pos="961"/>
+                <w:tab w:val="left" w:pos="962"/>
+              </w:tabs>
+              <w:spacing w:before="120" w:line="292" w:lineRule="auto"/>
+              <w:ind w:left="0" w:right="989"/>
+            </w:pPr>
+            <w:r>
+              <w:rPr>
+                <w:noProof/>
+              </w:rPr>
+              <w:drawing>
+                <wp:inline distT="0" distB="0" distL="0" distR="0" wp14:anchorId="45F34278" wp14:editId="2049DF8B">
+                  <wp:extent cx="5466736" cy="3251569"/>
+                  <wp:effectExtent l="0" t="0" r="635" b="6350"/>
+                  <wp:docPr id="2" name="Picture 2"/>
+                  <wp:cNvGraphicFramePr>
+                    <a:graphicFrameLocks xmlns:a="http://schemas.openxmlformats.org/drawingml/2006/main" noChangeAspect="1"/>
+                  </wp:cNvGraphicFramePr>
+                  <a:graphic xmlns:a="http://schemas.openxmlformats.org/drawingml/2006/main">
+                    <a:graphicData uri="http://schemas.openxmlformats.org/drawingml/2006/picture">
+                      <pic:pic xmlns:pic="http://schemas.openxmlformats.org/drawingml/2006/picture">
+                        <pic:nvPicPr>
+                          <pic:cNvPr id="1" name=""/>
+                          <pic:cNvPicPr/>
+                        </pic:nvPicPr>
+                        <pic:blipFill>
+                          <a:blip r:embed="rId5"/>
+                          <a:stretch>
+                            <a:fillRect/>
+                          </a:stretch>
+                        </pic:blipFill>
+                        <pic:spPr>
+                          <a:xfrm>
+                            <a:off x="0" y="0"/>
+                            <a:ext cx="5471296" cy="3254281"/>
+                          </a:xfrm>
+                          <a:prstGeom prst="rect">
+                            <a:avLst/>
+                          </a:prstGeom>
+                        </pic:spPr>
+                      </pic:pic>
+                    </a:graphicData>
+                  </a:graphic>
+                </wp:inline>
+              </w:drawing>
+            </w:r>
+          </w:p>
+          <w:p>
+            <w:pPr>
+              <w:pStyle w:val="ListParagraph"/>
+              <w:tabs>
+                <w:tab w:val="left" w:pos="961"/>
+                <w:tab w:val="left" w:pos="962"/>
+              </w:tabs>
+              <w:spacing w:before="120" w:line="292" w:lineRule="auto"/>
+              <w:ind w:left="0" w:right="989"/>
+              <w:rPr>
+                <w:rFonts w:ascii="Calibri" w:eastAsia="Times New Roman" w:hAnsi="Calibri" w:cs="Calibri"/>
+                <w:b/>
+                <w:bCs/>
+                <w:color w:val="1F497D"/>
+              </w:rPr>
+            </w:pPr>
+          </w:p>
+        </w:tc>
+      </w:tr>
+      <w:tr>
+        <w:tc>
+          <w:tcPr>
+            <w:tcW w:w="10015" w:type="dxa"/>
+          </w:tcPr>
+          <w:p>
+            <w:pPr>
+              <w:pStyle w:val="ListParagraph"/>
+              <w:tabs>
+                <w:tab w:val="left" w:pos="961"/>
+                <w:tab w:val="left" w:pos="962"/>
+              </w:tabs>
+              <w:spacing w:before="120" w:line="292" w:lineRule="auto"/>
+              <w:ind w:left="0" w:right="989"/>
+              <w:rPr>
+                <w:rFonts w:ascii="Calibri" w:eastAsia="Times New Roman" w:hAnsi="Calibri" w:cs="Calibri"/>
+                <w:b/>
+                <w:bCs/>
+                <w:color w:val="1F497D"/>
+              </w:rPr>
+            </w:pPr>
+            <w:r>
+              <w:rPr>
+                <w:rFonts w:ascii="Calibri" w:eastAsia="Times New Roman" w:hAnsi="Calibri" w:cs="Calibri"/>
+                <w:b/>
+                <w:bCs/>
+                <w:color w:val="1F497D"/>
+              </w:rPr>
+              <w:t>Select Product</w:t>
+            </w:r>
+          </w:p>
+          <w:p>
+            <w:pPr>
+              <w:pStyle w:val="ListParagraph"/>
+              <w:tabs>
+                <w:tab w:val="left" w:pos="961"/>
+                <w:tab w:val="left" w:pos="962"/>
+              </w:tabs>
+              <w:spacing w:before="120" w:line="292" w:lineRule="auto"/>
+              <w:ind w:left="0" w:right="989"/>
+              <w:rPr>
+                <w:rFonts w:ascii="Calibri" w:eastAsia="Times New Roman" w:hAnsi="Calibri" w:cs="Calibri"/>
+                <w:bCs/>
+                <w:color w:val="1F497D"/>
+              </w:rPr>
+            </w:pPr>
+            <w:r>
+              <w:rPr>
+                <w:rFonts w:ascii="Calibri" w:eastAsia="Times New Roman" w:hAnsi="Calibri" w:cs="Calibri"/>
+                <w:bCs/>
+                <w:color w:val="1F497D"/>
+              </w:rPr>
+              <w:t xml:space="preserve">Choose </w:t>
+            </w:r>
+            <w:r>
+              <w:rPr>
+                <w:rFonts w:ascii="Calibri" w:eastAsia="Times New Roman" w:hAnsi="Calibri" w:cs="Calibri"/>
+                <w:bCs/>
+                <w:color w:val="1F497D"/>
+              </w:rPr>
+              <w:t>the</w:t>
+            </w:r>
+            <w:r>
+              <w:rPr>
+                <w:rFonts w:ascii="Calibri" w:eastAsia="Times New Roman" w:hAnsi="Calibri" w:cs="Calibri"/>
+                <w:bCs/>
+                <w:color w:val="1F497D"/>
+              </w:rPr>
+              <w:t xml:space="preserve"> product</w:t>
+            </w:r>
+            <w:r>
+              <w:rPr>
+                <w:rFonts w:ascii="Calibri" w:eastAsia="Times New Roman" w:hAnsi="Calibri" w:cs="Calibri"/>
+                <w:bCs/>
+                <w:color w:val="1F497D"/>
+              </w:rPr>
+              <w:t xml:space="preserve"> for which Store Inventory has been setup.</w:t>
+            </w:r>
+            <w:r>
+              <w:rPr>
+                <w:rFonts w:ascii="Calibri" w:eastAsia="Times New Roman" w:hAnsi="Calibri" w:cs="Calibri"/>
+                <w:bCs/>
+                <w:color w:val="1F497D"/>
+              </w:rPr>
+              <w:t xml:space="preserve"> </w:t>
+            </w:r>
+          </w:p>
+          <w:p>
+            <w:pPr>
+              <w:pStyle w:val="ListParagraph"/>
+              <w:tabs>
+                <w:tab w:val="left" w:pos="961"/>
+                <w:tab w:val="left" w:pos="962"/>
+              </w:tabs>
+              <w:spacing w:before="120" w:line="292" w:lineRule="auto"/>
+              <w:ind w:left="0" w:right="989"/>
+              <w:rPr>
+                <w:rFonts w:ascii="Calibri" w:eastAsia="Times New Roman" w:hAnsi="Calibri" w:cs="Calibri"/>
+                <w:bCs/>
+                <w:color w:val="1F497D"/>
+              </w:rPr>
+            </w:pPr>
+          </w:p>
+          <w:p>
+            <w:pPr>
+              <w:pStyle w:val="ListParagraph"/>
+              <w:tabs>
+                <w:tab w:val="left" w:pos="961"/>
+                <w:tab w:val="left" w:pos="962"/>
+              </w:tabs>
+              <w:spacing w:before="120" w:line="292" w:lineRule="auto"/>
+              <w:ind w:left="0" w:right="989"/>
+            </w:pPr>
+            <w:r>
+              <w:rPr>
+                <w:noProof/>
+              </w:rPr>
+              <w:drawing>
+                <wp:inline distT="0" distB="0" distL="0" distR="0" wp14:anchorId="19D77CB0" wp14:editId="7AD7269A">
+                  <wp:extent cx="5637817" cy="3064495"/>
+                  <wp:effectExtent l="0" t="0" r="1270" b="3175"/>
+                  <wp:docPr id="22" name="Picture 22"/>
+                  <wp:cNvGraphicFramePr>
+                    <a:graphicFrameLocks xmlns:a="http://schemas.openxmlformats.org/drawingml/2006/main" noChangeAspect="1"/>
+                  </wp:cNvGraphicFramePr>
+                  <a:graphic xmlns:a="http://schemas.openxmlformats.org/drawingml/2006/main">
+                    <a:graphicData uri="http://schemas.openxmlformats.org/drawingml/2006/picture">
+                      <pic:pic xmlns:pic="http://schemas.openxmlformats.org/drawingml/2006/picture">
+                        <pic:nvPicPr>
+                          <pic:cNvPr id="1" name=""/>
+                          <pic:cNvPicPr/>
+                        </pic:nvPicPr>
+                        <pic:blipFill>
+                          <a:blip r:embed="rId6"/>
+                          <a:stretch>
+                            <a:fillRect/>
+                          </a:stretch>
+                        </pic:blipFill>
+                        <pic:spPr>
+                          <a:xfrm>
+                            <a:off x="0" y="0"/>
+                            <a:ext cx="5654012" cy="3073298"/>
+                          </a:xfrm>
+                          <a:prstGeom prst="rect">
+                            <a:avLst/>
+                          </a:prstGeom>
+                        </pic:spPr>
+                      </pic:pic>
+                    </a:graphicData>
+                  </a:graphic>
+                </wp:inline>
+              </w:drawing>
+            </w:r>
+          </w:p>
+          <w:p>
+            <w:pPr>
+              <w:pStyle w:val="ListParagraph"/>
+              <w:tabs>
+                <w:tab w:val="left" w:pos="961"/>
+                <w:tab w:val="left" w:pos="962"/>
+              </w:tabs>
+              <w:spacing w:before="120" w:line="292" w:lineRule="auto"/>
+              <w:ind w:left="0" w:right="989"/>
+            </w:pPr>
+          </w:p>
+          <w:p>
+            <w:pPr>
+              <w:pStyle w:val="ListParagraph"/>
+              <w:tabs>
+                <w:tab w:val="left" w:pos="961"/>
+                <w:tab w:val="left" w:pos="962"/>
+              </w:tabs>
+              <w:spacing w:before="120" w:line="292" w:lineRule="auto"/>
+              <w:ind w:left="0" w:right="989"/>
+            </w:pPr>
+          </w:p>
+          <w:p>
+            <w:pPr>
+              <w:pStyle w:val="ListParagraph"/>
+              <w:tabs>
+                <w:tab w:val="left" w:pos="961"/>
+                <w:tab w:val="left" w:pos="962"/>
+              </w:tabs>
+              <w:spacing w:before="120" w:line="292" w:lineRule="auto"/>
+              <w:ind w:left="0" w:right="989"/>
+              <w:rPr>
+                <w:rFonts w:ascii="Calibri" w:eastAsia="Times New Roman" w:hAnsi="Calibri" w:cs="Calibri"/>
+                <w:bCs/>
+                <w:color w:val="1F497D"/>
+              </w:rPr>
+            </w:pPr>
+          </w:p>
+        </w:tc>
+      </w:tr>
+      <w:tr>
+        <w:tc>
+          <w:tcPr>
+            <w:tcW w:w="10015" w:type="dxa"/>
+          </w:tcPr>
+          <w:p>
+            <w:pPr>
+              <w:pStyle w:val="ListParagraph"/>
+              <w:tabs>
+                <w:tab w:val="left" w:pos="961"/>
+                <w:tab w:val="left" w:pos="962"/>
+              </w:tabs>
+              <w:spacing w:before="120" w:line="292" w:lineRule="auto"/>
+              <w:ind w:left="0" w:right="989"/>
+              <w:rPr>
+                <w:rFonts w:ascii="Calibri" w:eastAsia="Times New Roman" w:hAnsi="Calibri" w:cs="Calibri"/>
+                <w:b/>
+                <w:bCs/>
+                <w:color w:val="1F497D"/>
+              </w:rPr>
+            </w:pPr>
+            <w:r>
+              <w:rPr>
+                <w:rFonts w:ascii="Calibri" w:eastAsia="Times New Roman" w:hAnsi="Calibri" w:cs="Calibri"/>
+                <w:b/>
+                <w:bCs/>
+                <w:color w:val="1F497D"/>
+              </w:rPr>
+              <w:lastRenderedPageBreak/>
+              <w:t>Select Store</w:t>
+            </w:r>
+          </w:p>
+          <w:p>
+            <w:pPr>
+              <w:pStyle w:val="ListParagraph"/>
+              <w:tabs>
+                <w:tab w:val="left" w:pos="961"/>
+                <w:tab w:val="left" w:pos="962"/>
+              </w:tabs>
+              <w:spacing w:before="120" w:line="292" w:lineRule="auto"/>
+              <w:ind w:left="0" w:right="989"/>
+              <w:rPr>
+                <w:rFonts w:ascii="Calibri" w:eastAsia="Times New Roman" w:hAnsi="Calibri" w:cs="Calibri"/>
+                <w:bCs/>
+                <w:color w:val="1F497D"/>
+              </w:rPr>
+            </w:pPr>
+            <w:r>
+              <w:rPr>
+                <w:rFonts w:ascii="Calibri" w:eastAsia="Times New Roman" w:hAnsi="Calibri" w:cs="Calibri"/>
+                <w:bCs/>
+                <w:color w:val="1F497D"/>
+              </w:rPr>
+              <w:t>When you click the Select Store button, it will open one pop-up window. Here you can search for nearest store to a given zip code. As of now store is configured within “50 miles” for “94043” zip code.</w:t>
+            </w:r>
+          </w:p>
+          <w:p>
+            <w:pPr>
+              <w:pStyle w:val="ListParagraph"/>
+              <w:tabs>
+                <w:tab w:val="left" w:pos="961"/>
+                <w:tab w:val="left" w:pos="962"/>
+              </w:tabs>
+              <w:spacing w:before="120" w:line="292" w:lineRule="auto"/>
+              <w:ind w:left="0" w:right="989"/>
+              <w:rPr>
+                <w:rFonts w:ascii="Calibri" w:eastAsia="Times New Roman" w:hAnsi="Calibri" w:cs="Calibri"/>
+                <w:bCs/>
+                <w:color w:val="1F497D"/>
+              </w:rPr>
+            </w:pPr>
+            <w:r>
+              <w:rPr>
+                <w:noProof/>
+              </w:rPr>
+              <w:drawing>
+                <wp:inline distT="0" distB="0" distL="0" distR="0" wp14:anchorId="5003CAF2" wp14:editId="3C8D75F1">
+                  <wp:extent cx="5791080" cy="2589816"/>
+                  <wp:effectExtent l="0" t="0" r="635" b="1270"/>
+                  <wp:docPr id="23" name="Picture 23"/>
+                  <wp:cNvGraphicFramePr>
+                    <a:graphicFrameLocks xmlns:a="http://schemas.openxmlformats.org/drawingml/2006/main" noChangeAspect="1"/>
+                  </wp:cNvGraphicFramePr>
+                  <a:graphic xmlns:a="http://schemas.openxmlformats.org/drawingml/2006/main">
+                    <a:graphicData uri="http://schemas.openxmlformats.org/drawingml/2006/picture">
+                      <pic:pic xmlns:pic="http://schemas.openxmlformats.org/drawingml/2006/picture">
+                        <pic:nvPicPr>
+                          <pic:cNvPr id="1" name=""/>
+                          <pic:cNvPicPr/>
+                        </pic:nvPicPr>
+                        <pic:blipFill>
+                          <a:blip r:embed="rId7"/>
+                          <a:stretch>
+                            <a:fillRect/>
+                          </a:stretch>
+                        </pic:blipFill>
+                        <pic:spPr>
+                          <a:xfrm>
+                            <a:off x="0" y="0"/>
+                            <a:ext cx="5823634" cy="2604375"/>
+                          </a:xfrm>
+                          <a:prstGeom prst="rect">
+                            <a:avLst/>
+                          </a:prstGeom>
+                        </pic:spPr>
+                      </pic:pic>
+                    </a:graphicData>
+                  </a:graphic>
+                </wp:inline>
+              </w:drawing>
+            </w:r>
+          </w:p>
+        </w:tc>
+      </w:tr>
+      <w:tr>
+        <w:tc>
+          <w:tcPr>
+            <w:tcW w:w="10015" w:type="dxa"/>
+          </w:tcPr>
+          <w:p>
+            <w:pPr>
+              <w:pStyle w:val="ListParagraph"/>
+              <w:tabs>
+                <w:tab w:val="left" w:pos="961"/>
+                <w:tab w:val="left" w:pos="962"/>
+              </w:tabs>
+              <w:spacing w:before="120" w:line="292" w:lineRule="auto"/>
+              <w:ind w:left="0" w:right="989"/>
+              <w:rPr>
+                <w:rFonts w:ascii="Calibri" w:eastAsia="Times New Roman" w:hAnsi="Calibri" w:cs="Calibri"/>
+                <w:b/>
+                <w:bCs/>
+                <w:color w:val="1F497D"/>
+              </w:rPr>
+            </w:pPr>
+            <w:r>
+              <w:rPr>
+                <w:rFonts w:ascii="Calibri" w:eastAsia="Times New Roman" w:hAnsi="Calibri" w:cs="Calibri"/>
+                <w:b/>
+                <w:bCs/>
+                <w:color w:val="1F497D"/>
+              </w:rPr>
+              <w:t>Add to Cart</w:t>
+            </w:r>
+          </w:p>
+          <w:p>
+            <w:pPr>
+              <w:pStyle w:val="ListParagraph"/>
+              <w:tabs>
+                <w:tab w:val="left" w:pos="961"/>
+                <w:tab w:val="left" w:pos="962"/>
+              </w:tabs>
+              <w:spacing w:before="120" w:line="292" w:lineRule="auto"/>
+              <w:ind w:left="0" w:right="989"/>
+              <w:rPr>
+                <w:rFonts w:ascii="Calibri" w:eastAsia="Times New Roman" w:hAnsi="Calibri" w:cs="Calibri"/>
+                <w:bCs/>
+                <w:color w:val="1F497D"/>
+              </w:rPr>
+            </w:pPr>
+            <w:r>
+              <w:rPr>
+                <w:rFonts w:ascii="Calibri" w:eastAsia="Times New Roman" w:hAnsi="Calibri" w:cs="Calibri"/>
+                <w:bCs/>
+                <w:color w:val="1F497D"/>
+              </w:rPr>
+              <w:t>After picking the Store – Click “Add to Cart” button.</w:t>
+            </w:r>
+          </w:p>
+          <w:p>
+            <w:pPr>
+              <w:pStyle w:val="ListParagraph"/>
+              <w:tabs>
+                <w:tab w:val="left" w:pos="961"/>
+                <w:tab w:val="left" w:pos="962"/>
+              </w:tabs>
+              <w:spacing w:before="120" w:line="292" w:lineRule="auto"/>
+              <w:ind w:left="0" w:right="989"/>
+              <w:rPr>
+                <w:rFonts w:ascii="Calibri" w:eastAsia="Times New Roman" w:hAnsi="Calibri" w:cs="Calibri"/>
+                <w:bCs/>
+                <w:color w:val="1F497D"/>
+              </w:rPr>
+            </w:pPr>
+            <w:r>
+              <w:rPr>
+                <w:rFonts w:ascii="Calibri" w:eastAsia="Times New Roman" w:hAnsi="Calibri" w:cs="Calibri"/>
+                <w:bCs/>
+                <w:color w:val="1F497D"/>
+              </w:rPr>
+              <w:t>Note</w:t>
+            </w:r>
+            <w:proofErr w:type="gramStart"/>
+            <w:r>
+              <w:rPr>
+                <w:rFonts w:ascii="Calibri" w:eastAsia="Times New Roman" w:hAnsi="Calibri" w:cs="Calibri"/>
+                <w:bCs/>
+                <w:color w:val="1F497D"/>
+              </w:rPr>
+              <w:t>:-</w:t>
+            </w:r>
+            <w:proofErr w:type="gramEnd"/>
+            <w:r>
+              <w:rPr>
+                <w:rFonts w:ascii="Calibri" w:eastAsia="Times New Roman" w:hAnsi="Calibri" w:cs="Calibri"/>
+                <w:bCs/>
+                <w:color w:val="1F497D"/>
+              </w:rPr>
+              <w:t xml:space="preserve"> You can always change the store using “Change Store” button.</w:t>
+            </w:r>
+          </w:p>
+          <w:p>
+            <w:pPr>
+              <w:pStyle w:val="ListParagraph"/>
+              <w:tabs>
+                <w:tab w:val="left" w:pos="961"/>
+                <w:tab w:val="left" w:pos="962"/>
+              </w:tabs>
+              <w:spacing w:before="120" w:line="292" w:lineRule="auto"/>
+              <w:ind w:left="0" w:right="989"/>
+              <w:rPr>
+                <w:rFonts w:ascii="Calibri" w:eastAsia="Times New Roman" w:hAnsi="Calibri" w:cs="Calibri"/>
+                <w:b/>
+                <w:bCs/>
+                <w:color w:val="1F497D"/>
+              </w:rPr>
+            </w:pPr>
+            <w:r>
+              <w:rPr>
+                <w:noProof/>
+              </w:rPr>
+              <w:lastRenderedPageBreak/>
+              <w:drawing>
+                <wp:inline distT="0" distB="0" distL="0" distR="0" wp14:anchorId="649E737D" wp14:editId="2DC176C6">
+                  <wp:extent cx="5768698" cy="3946669"/>
+                  <wp:effectExtent l="0" t="0" r="3810" b="0"/>
+                  <wp:docPr id="24" name="Picture 24"/>
+                  <wp:cNvGraphicFramePr>
+                    <a:graphicFrameLocks xmlns:a="http://schemas.openxmlformats.org/drawingml/2006/main" noChangeAspect="1"/>
+                  </wp:cNvGraphicFramePr>
+                  <a:graphic xmlns:a="http://schemas.openxmlformats.org/drawingml/2006/main">
+                    <a:graphicData uri="http://schemas.openxmlformats.org/drawingml/2006/picture">
+                      <pic:pic xmlns:pic="http://schemas.openxmlformats.org/drawingml/2006/picture">
+                        <pic:nvPicPr>
+                          <pic:cNvPr id="1" name=""/>
+                          <pic:cNvPicPr/>
+                        </pic:nvPicPr>
+                        <pic:blipFill>
+                          <a:blip r:embed="rId8"/>
+                          <a:stretch>
+                            <a:fillRect/>
+                          </a:stretch>
+                        </pic:blipFill>
+                        <pic:spPr>
+                          <a:xfrm>
+                            <a:off x="0" y="0"/>
+                            <a:ext cx="5858132" cy="4007855"/>
+                          </a:xfrm>
+                          <a:prstGeom prst="rect">
+                            <a:avLst/>
+                          </a:prstGeom>
+                        </pic:spPr>
+                      </pic:pic>
+                    </a:graphicData>
+                  </a:graphic>
+                </wp:inline>
+              </w:drawing>
+            </w:r>
+          </w:p>
+        </w:tc>
+      </w:tr>
+      <w:tr>
+        <w:tc>
+          <w:tcPr>
+            <w:tcW w:w="10015" w:type="dxa"/>
+          </w:tcPr>
+          <w:p>
+            <w:pPr>
+              <w:pStyle w:val="ListParagraph"/>
+              <w:tabs>
+                <w:tab w:val="left" w:pos="961"/>
+                <w:tab w:val="left" w:pos="962"/>
+              </w:tabs>
+              <w:spacing w:before="120" w:line="292" w:lineRule="auto"/>
+              <w:ind w:left="0" w:right="989"/>
+              <w:rPr>
+                <w:rFonts w:ascii="Calibri" w:eastAsia="Times New Roman" w:hAnsi="Calibri" w:cs="Calibri"/>
+                <w:b/>
+                <w:bCs/>
+                <w:color w:val="1F497D"/>
+              </w:rPr>
+            </w:pPr>
+            <w:r>
+              <w:rPr>
+                <w:rFonts w:ascii="Calibri" w:eastAsia="Times New Roman" w:hAnsi="Calibri" w:cs="Calibri"/>
+                <w:b/>
+                <w:bCs/>
+                <w:color w:val="1F497D"/>
+              </w:rPr>
+              <w:lastRenderedPageBreak/>
+              <w:t>Go to Cart</w:t>
+            </w:r>
+          </w:p>
+          <w:p>
+            <w:pPr>
+              <w:pStyle w:val="ListParagraph"/>
+              <w:tabs>
+                <w:tab w:val="left" w:pos="961"/>
+                <w:tab w:val="left" w:pos="962"/>
+              </w:tabs>
+              <w:spacing w:before="120" w:line="292" w:lineRule="auto"/>
+              <w:ind w:left="0" w:right="989"/>
+              <w:rPr>
+                <w:rFonts w:ascii="Calibri" w:eastAsia="Times New Roman" w:hAnsi="Calibri" w:cs="Calibri"/>
+                <w:bCs/>
+                <w:color w:val="1F497D"/>
+              </w:rPr>
+            </w:pPr>
+            <w:r>
+              <w:rPr>
+                <w:rFonts w:ascii="Calibri" w:eastAsia="Times New Roman" w:hAnsi="Calibri" w:cs="Calibri"/>
+                <w:bCs/>
+                <w:color w:val="1F497D"/>
+              </w:rPr>
+              <w:t>Go on top-corner-right and then mouse over on cart icon and click on Checkout button –</w:t>
+            </w:r>
+          </w:p>
+          <w:p>
+            <w:pPr>
+              <w:pStyle w:val="ListParagraph"/>
+              <w:tabs>
+                <w:tab w:val="left" w:pos="961"/>
+                <w:tab w:val="left" w:pos="962"/>
+              </w:tabs>
+              <w:spacing w:before="120" w:line="292" w:lineRule="auto"/>
+              <w:ind w:left="0" w:right="989"/>
+            </w:pPr>
+            <w:r>
+              <w:object w:dxaOrig="10920" w:dyaOrig="7380">
+                <v:shapetype id="_x0000_t75" coordsize="21600,21600" o:spt="75" o:preferrelative="t" path="m@4@5l@4@11@9@11@9@5xe" filled="f" stroked="f">
+                  <v:stroke joinstyle="miter"/>
+                  <v:formulas>
+                    <v:f eqn="if lineDrawn pixelLineWidth 0"/>
+                    <v:f eqn="sum @0 1 0"/>
+                    <v:f eqn="sum 0 0 @1"/>
+                    <v:f eqn="prod @2 1 2"/>
+                    <v:f eqn="prod @3 21600 pixelWidth"/>
+                    <v:f eqn="prod @3 21600 pixelHeight"/>
+                    <v:f eqn="sum @0 0 1"/>
+                    <v:f eqn="prod @6 1 2"/>
+                    <v:f eqn="prod @7 21600 pixelWidth"/>
+                    <v:f eqn="sum @8 21600 0"/>
+                    <v:f eqn="prod @7 21600 pixelHeight"/>
+                    <v:f eqn="sum @10 21600 0"/>
+                  </v:formulas>
+                  <v:path o:extrusionok="f" gradientshapeok="t" o:connecttype="rect"/>
+                  <o:lock v:ext="edit" aspectratio="t"/>
+                </v:shapetype>
+                <v:shape id="_x0000_i1025" type="#_x0000_t75" style="width:269.25pt;height:211.15pt" o:ole="">
+                  <v:imagedata r:id="rId9" o:title=""/>
+                </v:shape>
+                <o:OLEObject Type="Embed" ProgID="PBrush" ShapeID="_x0000_i1025" DrawAspect="Content" ObjectID="_1655056680" r:id="rId10"/>
+              </w:object>
+            </w:r>
+          </w:p>
+          <w:p>
+            <w:pPr>
+              <w:pStyle w:val="ListParagraph"/>
+              <w:tabs>
+                <w:tab w:val="left" w:pos="961"/>
+                <w:tab w:val="left" w:pos="962"/>
+              </w:tabs>
+              <w:spacing w:before="120" w:line="292" w:lineRule="auto"/>
+              <w:ind w:left="0" w:right="989"/>
+              <w:rPr>
+                <w:rFonts w:ascii="Calibri" w:eastAsia="Times New Roman" w:hAnsi="Calibri" w:cs="Calibri"/>
+                <w:bCs/>
+                <w:color w:val="1F497D"/>
+              </w:rPr>
+            </w:pPr>
+          </w:p>
+        </w:tc>
+      </w:tr>
+      <w:tr>
+        <w:tc>
+          <w:tcPr>
+            <w:tcW w:w="10015" w:type="dxa"/>
+          </w:tcPr>
+          <w:p>
+            <w:pPr>
+              <w:pStyle w:val="ListParagraph"/>
+              <w:tabs>
+                <w:tab w:val="left" w:pos="961"/>
+                <w:tab w:val="left" w:pos="962"/>
+              </w:tabs>
+              <w:spacing w:before="120" w:line="292" w:lineRule="auto"/>
+              <w:ind w:left="0" w:right="989"/>
+              <w:rPr>
+                <w:rFonts w:ascii="Calibri" w:eastAsia="Times New Roman" w:hAnsi="Calibri" w:cs="Calibri"/>
+                <w:b/>
+                <w:bCs/>
+                <w:color w:val="1F497D"/>
+              </w:rPr>
+            </w:pPr>
+            <w:r>
+              <w:rPr>
+                <w:rFonts w:ascii="Calibri" w:eastAsia="Times New Roman" w:hAnsi="Calibri" w:cs="Calibri"/>
+                <w:b/>
+                <w:bCs/>
+                <w:color w:val="1F497D"/>
+              </w:rPr>
+              <w:t>Check Out</w:t>
+            </w:r>
+          </w:p>
+          <w:p>
+            <w:pPr>
+              <w:pStyle w:val="ListParagraph"/>
+              <w:tabs>
+                <w:tab w:val="left" w:pos="961"/>
+                <w:tab w:val="left" w:pos="962"/>
+              </w:tabs>
+              <w:spacing w:before="120" w:line="292" w:lineRule="auto"/>
+              <w:ind w:left="0" w:right="989"/>
+            </w:pPr>
+            <w:r>
+              <w:t>On click on checkout button, it will redirect to check out screen. You can see your selected Store</w:t>
+            </w:r>
+          </w:p>
+          <w:p>
+            <w:pPr>
+              <w:pStyle w:val="ListParagraph"/>
+              <w:tabs>
+                <w:tab w:val="left" w:pos="961"/>
+                <w:tab w:val="left" w:pos="962"/>
+              </w:tabs>
+              <w:spacing w:before="120" w:line="292" w:lineRule="auto"/>
+              <w:ind w:left="0" w:right="989"/>
+              <w:rPr>
+                <w:rFonts w:ascii="Calibri" w:eastAsia="Times New Roman" w:hAnsi="Calibri" w:cs="Calibri"/>
+                <w:bCs/>
+                <w:color w:val="1F497D"/>
+              </w:rPr>
+            </w:pPr>
+            <w:r>
+              <w:rPr>
+                <w:noProof/>
+              </w:rPr>
+              <w:lastRenderedPageBreak/>
+              <w:drawing>
+                <wp:inline distT="0" distB="0" distL="0" distR="0" wp14:anchorId="0CEED0DA" wp14:editId="40CF02E7">
+                  <wp:extent cx="5740286" cy="3929052"/>
+                  <wp:effectExtent l="0" t="0" r="0" b="0"/>
+                  <wp:docPr id="17" name="Picture 17"/>
+                  <wp:cNvGraphicFramePr>
+                    <a:graphicFrameLocks xmlns:a="http://schemas.openxmlformats.org/drawingml/2006/main" noChangeAspect="1"/>
+                  </wp:cNvGraphicFramePr>
+                  <a:graphic xmlns:a="http://schemas.openxmlformats.org/drawingml/2006/main">
+                    <a:graphicData uri="http://schemas.openxmlformats.org/drawingml/2006/picture">
+                      <pic:pic xmlns:pic="http://schemas.openxmlformats.org/drawingml/2006/picture">
+                        <pic:nvPicPr>
+                          <pic:cNvPr id="1" name=""/>
+                          <pic:cNvPicPr/>
+                        </pic:nvPicPr>
+                        <pic:blipFill>
+                          <a:blip r:embed="rId11"/>
+                          <a:stretch>
+                            <a:fillRect/>
+                          </a:stretch>
+                        </pic:blipFill>
+                        <pic:spPr>
+                          <a:xfrm>
+                            <a:off x="0" y="0"/>
+                            <a:ext cx="5752949" cy="3937720"/>
+                          </a:xfrm>
+                          <a:prstGeom prst="rect">
+                            <a:avLst/>
+                          </a:prstGeom>
+                        </pic:spPr>
+                      </pic:pic>
+                    </a:graphicData>
+                  </a:graphic>
+                </wp:inline>
+              </w:drawing>
+            </w:r>
+          </w:p>
+          <w:p>
+            <w:pPr>
+              <w:pStyle w:val="ListParagraph"/>
+              <w:tabs>
+                <w:tab w:val="left" w:pos="961"/>
+                <w:tab w:val="left" w:pos="962"/>
+              </w:tabs>
+              <w:spacing w:before="120" w:line="292" w:lineRule="auto"/>
+              <w:ind w:left="0" w:right="989"/>
+              <w:rPr>
+                <w:rFonts w:ascii="Calibri" w:eastAsia="Times New Roman" w:hAnsi="Calibri" w:cs="Calibri"/>
+                <w:bCs/>
+                <w:color w:val="1F497D"/>
+              </w:rPr>
+            </w:pPr>
+          </w:p>
+        </w:tc>
+      </w:tr>
+      <w:tr>
+        <w:tc>
+          <w:tcPr>
+            <w:tcW w:w="10015" w:type="dxa"/>
+          </w:tcPr>
+          <w:p>
+            <w:pPr>
+              <w:pStyle w:val="ListParagraph"/>
+              <w:tabs>
+                <w:tab w:val="left" w:pos="961"/>
+                <w:tab w:val="left" w:pos="962"/>
+              </w:tabs>
+              <w:spacing w:before="120" w:line="292" w:lineRule="auto"/>
+              <w:ind w:left="0" w:right="989"/>
+              <w:rPr>
+                <w:rFonts w:ascii="Calibri" w:eastAsia="Times New Roman" w:hAnsi="Calibri" w:cs="Calibri"/>
+                <w:b/>
+                <w:bCs/>
+                <w:color w:val="1F497D"/>
+              </w:rPr>
+            </w:pPr>
+            <w:r>
+              <w:rPr>
+                <w:rFonts w:ascii="Calibri" w:eastAsia="Times New Roman" w:hAnsi="Calibri" w:cs="Calibri"/>
+                <w:b/>
+                <w:bCs/>
+                <w:color w:val="1F497D"/>
+              </w:rPr>
+              <w:lastRenderedPageBreak/>
+              <w:t>Change Store Option</w:t>
+            </w:r>
+          </w:p>
+          <w:p>
+            <w:pPr>
+              <w:pStyle w:val="ListParagraph"/>
+              <w:tabs>
+                <w:tab w:val="left" w:pos="961"/>
+                <w:tab w:val="left" w:pos="962"/>
+              </w:tabs>
+              <w:spacing w:before="120" w:line="292" w:lineRule="auto"/>
+              <w:ind w:left="0" w:right="989"/>
+              <w:rPr>
+                <w:rFonts w:ascii="Calibri" w:eastAsia="Times New Roman" w:hAnsi="Calibri" w:cs="Calibri"/>
+                <w:bCs/>
+                <w:color w:val="1F497D"/>
+              </w:rPr>
+            </w:pPr>
+            <w:r>
+              <w:rPr>
+                <w:rFonts w:ascii="Calibri" w:eastAsia="Times New Roman" w:hAnsi="Calibri" w:cs="Calibri"/>
+                <w:bCs/>
+                <w:color w:val="1F497D"/>
+              </w:rPr>
+              <w:t>You have the option to change the store on Check out page as well.</w:t>
+            </w:r>
+          </w:p>
+          <w:p>
+            <w:pPr>
+              <w:pStyle w:val="ListParagraph"/>
+              <w:tabs>
+                <w:tab w:val="left" w:pos="961"/>
+                <w:tab w:val="left" w:pos="962"/>
+              </w:tabs>
+              <w:spacing w:before="120" w:line="292" w:lineRule="auto"/>
+              <w:ind w:left="0" w:right="989"/>
+              <w:rPr>
+                <w:rFonts w:ascii="Calibri" w:eastAsia="Times New Roman" w:hAnsi="Calibri" w:cs="Calibri"/>
+                <w:bCs/>
+                <w:color w:val="1F497D"/>
+              </w:rPr>
+            </w:pPr>
+            <w:r>
+              <w:rPr>
+                <w:noProof/>
+              </w:rPr>
+              <w:drawing>
+                <wp:inline distT="0" distB="0" distL="0" distR="0" wp14:anchorId="131936C2" wp14:editId="49565C03">
+                  <wp:extent cx="5571936" cy="2914282"/>
+                  <wp:effectExtent l="0" t="0" r="0" b="635"/>
+                  <wp:docPr id="25" name="Picture 25"/>
+                  <wp:cNvGraphicFramePr>
+                    <a:graphicFrameLocks xmlns:a="http://schemas.openxmlformats.org/drawingml/2006/main" noChangeAspect="1"/>
+                  </wp:cNvGraphicFramePr>
+                  <a:graphic xmlns:a="http://schemas.openxmlformats.org/drawingml/2006/main">
+                    <a:graphicData uri="http://schemas.openxmlformats.org/drawingml/2006/picture">
+                      <pic:pic xmlns:pic="http://schemas.openxmlformats.org/drawingml/2006/picture">
+                        <pic:nvPicPr>
+                          <pic:cNvPr id="1" name=""/>
+                          <pic:cNvPicPr/>
+                        </pic:nvPicPr>
+                        <pic:blipFill>
+                          <a:blip r:embed="rId12"/>
+                          <a:stretch>
+                            <a:fillRect/>
+                          </a:stretch>
+                        </pic:blipFill>
+                        <pic:spPr>
+                          <a:xfrm>
+                            <a:off x="0" y="0"/>
+                            <a:ext cx="5605398" cy="2931784"/>
+                          </a:xfrm>
+                          <a:prstGeom prst="rect">
+                            <a:avLst/>
+                          </a:prstGeom>
+                        </pic:spPr>
+                      </pic:pic>
+                    </a:graphicData>
+                  </a:graphic>
+                </wp:inline>
+              </w:drawing>
+            </w:r>
+          </w:p>
+          <w:p>
+            <w:pPr>
+              <w:pStyle w:val="ListParagraph"/>
+              <w:tabs>
+                <w:tab w:val="left" w:pos="961"/>
+                <w:tab w:val="left" w:pos="962"/>
+              </w:tabs>
+              <w:spacing w:before="120" w:line="292" w:lineRule="auto"/>
+              <w:ind w:left="0" w:right="989"/>
+              <w:rPr>
+                <w:rFonts w:ascii="Calibri" w:eastAsia="Times New Roman" w:hAnsi="Calibri" w:cs="Calibri"/>
+                <w:bCs/>
+                <w:color w:val="1F497D"/>
+              </w:rPr>
+            </w:pPr>
+          </w:p>
+        </w:tc>
+      </w:tr>
+      <w:tr>
+        <w:tc>
+          <w:tcPr>
+            <w:tcW w:w="10015" w:type="dxa"/>
+          </w:tcPr>
+          <w:p>
+            <w:pPr>
+              <w:pStyle w:val="ListParagraph"/>
+              <w:tabs>
+                <w:tab w:val="left" w:pos="961"/>
+                <w:tab w:val="left" w:pos="962"/>
+              </w:tabs>
+              <w:spacing w:before="120" w:line="292" w:lineRule="auto"/>
+              <w:ind w:left="0" w:right="989"/>
+              <w:rPr>
+                <w:rFonts w:ascii="Calibri" w:eastAsia="Times New Roman" w:hAnsi="Calibri" w:cs="Calibri"/>
+                <w:b/>
+                <w:bCs/>
+                <w:color w:val="1F497D"/>
+              </w:rPr>
+            </w:pPr>
+            <w:r>
+              <w:rPr>
+                <w:rFonts w:ascii="Calibri" w:eastAsia="Times New Roman" w:hAnsi="Calibri" w:cs="Calibri"/>
+                <w:b/>
+                <w:bCs/>
+                <w:color w:val="1F497D"/>
+              </w:rPr>
+              <w:t>Payment</w:t>
+            </w:r>
+          </w:p>
+          <w:p>
+            <w:pPr>
+              <w:pStyle w:val="ListParagraph"/>
+              <w:tabs>
+                <w:tab w:val="left" w:pos="961"/>
+                <w:tab w:val="left" w:pos="962"/>
+              </w:tabs>
+              <w:spacing w:before="120" w:line="292" w:lineRule="auto"/>
+              <w:ind w:left="0" w:right="989"/>
+              <w:rPr>
+                <w:rFonts w:ascii="Calibri" w:eastAsia="Times New Roman" w:hAnsi="Calibri" w:cs="Calibri"/>
+                <w:bCs/>
+                <w:color w:val="1F497D"/>
+              </w:rPr>
+            </w:pPr>
+            <w:r>
+              <w:rPr>
+                <w:rFonts w:ascii="Calibri" w:eastAsia="Times New Roman" w:hAnsi="Calibri" w:cs="Calibri"/>
+                <w:bCs/>
+                <w:color w:val="1F497D"/>
+              </w:rPr>
+              <w:lastRenderedPageBreak/>
+              <w:t>Enter the Email Id as below and CVV code.</w:t>
+            </w:r>
+          </w:p>
+          <w:p>
+            <w:pPr>
+              <w:pStyle w:val="ListParagraph"/>
+              <w:tabs>
+                <w:tab w:val="left" w:pos="961"/>
+                <w:tab w:val="left" w:pos="962"/>
+              </w:tabs>
+              <w:spacing w:before="120" w:line="292" w:lineRule="auto"/>
+              <w:ind w:left="0" w:right="989"/>
+              <w:rPr>
+                <w:rFonts w:ascii="Calibri" w:eastAsia="Times New Roman" w:hAnsi="Calibri" w:cs="Calibri"/>
+                <w:bCs/>
+                <w:color w:val="1F497D"/>
+              </w:rPr>
+            </w:pPr>
+            <w:r>
+              <w:rPr>
+                <w:noProof/>
+              </w:rPr>
+              <w:drawing>
+                <wp:inline distT="0" distB="0" distL="0" distR="0" wp14:anchorId="291F28D5" wp14:editId="2B6E29EE">
+                  <wp:extent cx="5618391" cy="3917172"/>
+                  <wp:effectExtent l="0" t="0" r="1905" b="7620"/>
+                  <wp:docPr id="19" name="Picture 19"/>
+                  <wp:cNvGraphicFramePr>
+                    <a:graphicFrameLocks xmlns:a="http://schemas.openxmlformats.org/drawingml/2006/main" noChangeAspect="1"/>
+                  </wp:cNvGraphicFramePr>
+                  <a:graphic xmlns:a="http://schemas.openxmlformats.org/drawingml/2006/main">
+                    <a:graphicData uri="http://schemas.openxmlformats.org/drawingml/2006/picture">
+                      <pic:pic xmlns:pic="http://schemas.openxmlformats.org/drawingml/2006/picture">
+                        <pic:nvPicPr>
+                          <pic:cNvPr id="1" name=""/>
+                          <pic:cNvPicPr/>
+                        </pic:nvPicPr>
+                        <pic:blipFill>
+                          <a:blip r:embed="rId13"/>
+                          <a:stretch>
+                            <a:fillRect/>
+                          </a:stretch>
+                        </pic:blipFill>
+                        <pic:spPr>
+                          <a:xfrm>
+                            <a:off x="0" y="0"/>
+                            <a:ext cx="5646898" cy="3937047"/>
+                          </a:xfrm>
+                          <a:prstGeom prst="rect">
+                            <a:avLst/>
+                          </a:prstGeom>
+                        </pic:spPr>
+                      </pic:pic>
+                    </a:graphicData>
+                  </a:graphic>
+                </wp:inline>
+              </w:drawing>
+            </w:r>
+          </w:p>
+          <w:p>
+            <w:pPr>
+              <w:pStyle w:val="ListParagraph"/>
+              <w:tabs>
+                <w:tab w:val="left" w:pos="961"/>
+                <w:tab w:val="left" w:pos="962"/>
+              </w:tabs>
+              <w:spacing w:before="120" w:line="292" w:lineRule="auto"/>
+              <w:ind w:left="0" w:right="989"/>
+              <w:rPr>
+                <w:rFonts w:ascii="Calibri" w:eastAsia="Times New Roman" w:hAnsi="Calibri" w:cs="Calibri"/>
+                <w:bCs/>
+                <w:color w:val="1F497D"/>
+              </w:rPr>
+            </w:pPr>
+          </w:p>
+        </w:tc>
+      </w:tr>
+      <w:tr>
+        <w:tc>
+          <w:tcPr>
+            <w:tcW w:w="10015" w:type="dxa"/>
+          </w:tcPr>
+          <w:p>
+            <w:pPr>
+              <w:pStyle w:val="ListParagraph"/>
+              <w:tabs>
+                <w:tab w:val="left" w:pos="961"/>
+                <w:tab w:val="left" w:pos="962"/>
+              </w:tabs>
+              <w:spacing w:before="120" w:line="292" w:lineRule="auto"/>
+              <w:ind w:left="0" w:right="989"/>
+              <w:rPr>
+                <w:rFonts w:ascii="Calibri" w:eastAsia="Times New Roman" w:hAnsi="Calibri" w:cs="Calibri"/>
+                <w:b/>
+                <w:bCs/>
+                <w:color w:val="1F497D"/>
+              </w:rPr>
+            </w:pPr>
+            <w:r>
+              <w:rPr>
+                <w:rFonts w:ascii="Calibri" w:eastAsia="Times New Roman" w:hAnsi="Calibri" w:cs="Calibri"/>
+                <w:b/>
+                <w:bCs/>
+                <w:color w:val="1F497D"/>
+              </w:rPr>
+              <w:lastRenderedPageBreak/>
+              <w:t>Place Order</w:t>
+            </w:r>
+          </w:p>
+          <w:p>
+            <w:pPr>
+              <w:pStyle w:val="ListParagraph"/>
+              <w:tabs>
+                <w:tab w:val="left" w:pos="961"/>
+                <w:tab w:val="left" w:pos="962"/>
+              </w:tabs>
+              <w:spacing w:before="120" w:line="292" w:lineRule="auto"/>
+              <w:ind w:left="0" w:right="989"/>
+              <w:rPr>
+                <w:rFonts w:ascii="Calibri" w:eastAsia="Times New Roman" w:hAnsi="Calibri" w:cs="Calibri"/>
+                <w:bCs/>
+                <w:color w:val="1F497D"/>
+              </w:rPr>
+            </w:pPr>
+            <w:r>
+              <w:rPr>
+                <w:rFonts w:ascii="Calibri" w:eastAsia="Times New Roman" w:hAnsi="Calibri" w:cs="Calibri"/>
+                <w:bCs/>
+                <w:color w:val="1F497D"/>
+              </w:rPr>
+              <w:t>Click Place Order button and it will redirect order confirmation page. Note down order number –</w:t>
+            </w:r>
+          </w:p>
+          <w:p>
+            <w:pPr>
+              <w:pStyle w:val="ListParagraph"/>
+              <w:tabs>
+                <w:tab w:val="left" w:pos="961"/>
+                <w:tab w:val="left" w:pos="962"/>
+              </w:tabs>
+              <w:spacing w:before="120" w:line="292" w:lineRule="auto"/>
+              <w:ind w:left="0" w:right="989"/>
+              <w:rPr>
+                <w:rFonts w:ascii="Calibri" w:eastAsia="Times New Roman" w:hAnsi="Calibri" w:cs="Calibri"/>
+                <w:bCs/>
+                <w:color w:val="1F497D"/>
+              </w:rPr>
+            </w:pPr>
+            <w:r>
+              <w:rPr>
+                <w:noProof/>
+              </w:rPr>
+              <w:lastRenderedPageBreak/>
+              <w:drawing>
+                <wp:inline distT="0" distB="0" distL="0" distR="0" wp14:anchorId="534089F7" wp14:editId="6DF9A437">
+                  <wp:extent cx="5779273" cy="5115970"/>
+                  <wp:effectExtent l="0" t="0" r="0" b="8890"/>
+                  <wp:docPr id="20" name="Picture 20"/>
+                  <wp:cNvGraphicFramePr>
+                    <a:graphicFrameLocks xmlns:a="http://schemas.openxmlformats.org/drawingml/2006/main" noChangeAspect="1"/>
+                  </wp:cNvGraphicFramePr>
+                  <a:graphic xmlns:a="http://schemas.openxmlformats.org/drawingml/2006/main">
+                    <a:graphicData uri="http://schemas.openxmlformats.org/drawingml/2006/picture">
+                      <pic:pic xmlns:pic="http://schemas.openxmlformats.org/drawingml/2006/picture">
+                        <pic:nvPicPr>
+                          <pic:cNvPr id="1" name=""/>
+                          <pic:cNvPicPr/>
+                        </pic:nvPicPr>
+                        <pic:blipFill>
+                          <a:blip r:embed="rId14"/>
+                          <a:stretch>
+                            <a:fillRect/>
+                          </a:stretch>
+                        </pic:blipFill>
+                        <pic:spPr>
+                          <a:xfrm>
+                            <a:off x="0" y="0"/>
+                            <a:ext cx="5789947" cy="5125419"/>
+                          </a:xfrm>
+                          <a:prstGeom prst="rect">
+                            <a:avLst/>
+                          </a:prstGeom>
+                        </pic:spPr>
+                      </pic:pic>
+                    </a:graphicData>
+                  </a:graphic>
+                </wp:inline>
+              </w:drawing>
+            </w:r>
+          </w:p>
+        </w:tc>
+      </w:tr>
+      <w:tr>
+        <w:tc>
+          <w:tcPr>
+            <w:tcW w:w="10015" w:type="dxa"/>
+          </w:tcPr>
+          <w:p>
+            <w:pPr>
+              <w:pStyle w:val="ListParagraph"/>
+              <w:tabs>
+                <w:tab w:val="left" w:pos="961"/>
+                <w:tab w:val="left" w:pos="962"/>
+              </w:tabs>
+              <w:spacing w:before="120" w:line="292" w:lineRule="auto"/>
+              <w:ind w:left="0" w:right="989"/>
+              <w:rPr>
+                <w:rFonts w:ascii="Calibri" w:eastAsia="Times New Roman" w:hAnsi="Calibri" w:cs="Calibri"/>
+                <w:b/>
+                <w:bCs/>
+                <w:color w:val="1F497D"/>
+              </w:rPr>
+            </w:pPr>
+            <w:r>
+              <w:rPr>
+                <w:rFonts w:ascii="Calibri" w:eastAsia="Times New Roman" w:hAnsi="Calibri" w:cs="Calibri"/>
+                <w:b/>
+                <w:bCs/>
+                <w:color w:val="1F497D"/>
+              </w:rPr>
+              <w:lastRenderedPageBreak/>
+              <w:t>Verify Order</w:t>
+            </w:r>
+            <w:r>
+              <w:rPr>
+                <w:rFonts w:ascii="Calibri" w:eastAsia="Times New Roman" w:hAnsi="Calibri" w:cs="Calibri"/>
+                <w:b/>
+                <w:bCs/>
+                <w:color w:val="1F497D"/>
+              </w:rPr>
+              <w:t xml:space="preserve"> on GLOVIA OM System</w:t>
+            </w:r>
+          </w:p>
+          <w:p>
+            <w:pPr>
+              <w:pStyle w:val="ListParagraph"/>
+              <w:tabs>
+                <w:tab w:val="left" w:pos="961"/>
+                <w:tab w:val="left" w:pos="962"/>
+              </w:tabs>
+              <w:spacing w:before="120" w:line="292" w:lineRule="auto"/>
+              <w:ind w:left="0" w:right="989"/>
+              <w:rPr>
+                <w:rFonts w:ascii="Calibri" w:eastAsia="Times New Roman" w:hAnsi="Calibri" w:cs="Calibri"/>
+                <w:bCs/>
+                <w:color w:val="1F497D"/>
+              </w:rPr>
+            </w:pPr>
+            <w:r>
+              <w:rPr>
+                <w:rFonts w:ascii="Calibri" w:eastAsia="Times New Roman" w:hAnsi="Calibri" w:cs="Calibri"/>
+                <w:bCs/>
+                <w:color w:val="1F497D"/>
+              </w:rPr>
+              <w:t>Go to Salesforce Org, and the check into Sales Order Staging record. You will find the same Order number record –</w:t>
+            </w:r>
+          </w:p>
+          <w:p>
+            <w:pPr>
+              <w:pStyle w:val="ListParagraph"/>
+              <w:tabs>
+                <w:tab w:val="left" w:pos="961"/>
+                <w:tab w:val="left" w:pos="962"/>
+              </w:tabs>
+              <w:spacing w:before="120" w:line="292" w:lineRule="auto"/>
+              <w:ind w:left="0" w:right="989"/>
+              <w:rPr>
+                <w:rFonts w:ascii="Calibri" w:eastAsia="Times New Roman" w:hAnsi="Calibri" w:cs="Calibri"/>
+                <w:bCs/>
+                <w:color w:val="1F497D"/>
+              </w:rPr>
+            </w:pPr>
+            <w:r>
+              <w:rPr>
+                <w:noProof/>
+              </w:rPr>
+              <w:drawing>
+                <wp:inline distT="0" distB="0" distL="0" distR="0" wp14:anchorId="03F2F1CD" wp14:editId="1A32F86D">
+                  <wp:extent cx="5738106" cy="1048182"/>
+                  <wp:effectExtent l="0" t="0" r="0" b="0"/>
+                  <wp:docPr id="21" name="Picture 21"/>
+                  <wp:cNvGraphicFramePr>
+                    <a:graphicFrameLocks xmlns:a="http://schemas.openxmlformats.org/drawingml/2006/main" noChangeAspect="1"/>
+                  </wp:cNvGraphicFramePr>
+                  <a:graphic xmlns:a="http://schemas.openxmlformats.org/drawingml/2006/main">
+                    <a:graphicData uri="http://schemas.openxmlformats.org/drawingml/2006/picture">
+                      <pic:pic xmlns:pic="http://schemas.openxmlformats.org/drawingml/2006/picture">
+                        <pic:nvPicPr>
+                          <pic:cNvPr id="1" name=""/>
+                          <pic:cNvPicPr/>
+                        </pic:nvPicPr>
+                        <pic:blipFill>
+                          <a:blip r:embed="rId15"/>
+                          <a:stretch>
+                            <a:fillRect/>
+                          </a:stretch>
+                        </pic:blipFill>
+                        <pic:spPr>
+                          <a:xfrm>
+                            <a:off x="0" y="0"/>
+                            <a:ext cx="5764574" cy="1053017"/>
+                          </a:xfrm>
+                          <a:prstGeom prst="rect">
+                            <a:avLst/>
+                          </a:prstGeom>
+                        </pic:spPr>
+                      </pic:pic>
+                    </a:graphicData>
+                  </a:graphic>
+                </wp:inline>
+              </w:drawing>
+            </w:r>
+          </w:p>
+          <w:p>
+            <w:pPr>
+              <w:pStyle w:val="ListParagraph"/>
+              <w:tabs>
+                <w:tab w:val="left" w:pos="961"/>
+                <w:tab w:val="left" w:pos="962"/>
+              </w:tabs>
+              <w:spacing w:before="120" w:line="292" w:lineRule="auto"/>
+              <w:ind w:left="0" w:right="989"/>
+              <w:rPr>
+                <w:rFonts w:ascii="Calibri" w:eastAsia="Times New Roman" w:hAnsi="Calibri" w:cs="Calibri"/>
+                <w:bCs/>
+                <w:color w:val="1F497D"/>
+              </w:rPr>
+            </w:pPr>
+          </w:p>
+          <w:p>
+            <w:pPr>
+              <w:pStyle w:val="ListParagraph"/>
+              <w:tabs>
+                <w:tab w:val="left" w:pos="961"/>
+                <w:tab w:val="left" w:pos="962"/>
+              </w:tabs>
+              <w:spacing w:before="120" w:line="292" w:lineRule="auto"/>
+              <w:ind w:left="0" w:right="989"/>
+              <w:rPr>
+                <w:rFonts w:ascii="Calibri" w:eastAsia="Times New Roman" w:hAnsi="Calibri" w:cs="Calibri"/>
+                <w:bCs/>
+                <w:color w:val="1F497D"/>
+              </w:rPr>
+            </w:pPr>
+          </w:p>
+        </w:tc>
+      </w:tr>
+    </w:tbl>
     <w:p/>
     <w:p/>
     <w:p/>
@@ -952,7 +1406,19 @@
         <w:rPr>
           <w:sz w:val="18"/>
         </w:rPr>
-        <w:t>Click on update order no button on the sales or</w:t>
+        <w:t xml:space="preserve">Click on </w:t>
+      </w:r>
+      <w:r>
+        <w:rPr>
+          <w:sz w:val="18"/>
+        </w:rPr>
+        <w:t>Push O</w:t>
+      </w:r>
+      <w:r>
+        <w:rPr>
+          <w:sz w:val="18"/>
+        </w:rPr>
+        <w:t>rder no button on the sales or</w:t>
       </w:r>
       <w:r>
         <w:rPr>
@@ -970,8 +1436,16 @@
         <w:rPr>
           <w:sz w:val="18"/>
         </w:rPr>
-        <w:t xml:space="preserve"> This will update the Sales Order Staging No on Commerce Cloud Order.</w:t>
+        <w:t xml:space="preserve"> This will update the Sales Order Sta</w:t>
       </w:r>
+      <w:r>
+        <w:rPr>
+          <w:sz w:val="18"/>
+        </w:rPr>
+        <w:t>ging No on Commerce Cloud Order and convert this staging record to Actual Order</w:t>
+      </w:r>
+      <w:bookmarkStart w:id="0" w:name="_GoBack"/>
+      <w:bookmarkEnd w:id="0"/>
     </w:p>
     <w:p>
       <w:r>
@@ -1053,10 +1527,10 @@
           <w:noProof/>
         </w:rPr>
         <w:drawing>
-          <wp:inline distT="0" distB="0" distL="0" distR="0" wp14:anchorId="52973151" wp14:editId="0D4BE325">
-            <wp:extent cx="5943600" cy="1198880"/>
-            <wp:effectExtent l="0" t="0" r="0" b="1270"/>
-            <wp:docPr id="10" name="Picture 10"/>
+          <wp:inline distT="0" distB="0" distL="0" distR="0" wp14:anchorId="274293FC" wp14:editId="66ABE26A">
+            <wp:extent cx="5943600" cy="1203325"/>
+            <wp:effectExtent l="0" t="0" r="0" b="0"/>
+            <wp:docPr id="1" name="Picture 1"/>
             <wp:cNvGraphicFramePr>
               <a:graphicFrameLocks xmlns:a="http://schemas.openxmlformats.org/drawingml/2006/main" noChangeAspect="1"/>
             </wp:cNvGraphicFramePr>
@@ -1068,7 +1542,7 @@
                     <pic:cNvPicPr/>
                   </pic:nvPicPr>
                   <pic:blipFill>
-                    <a:blip r:embed="rId11"/>
+                    <a:blip r:embed="rId16"/>
                     <a:stretch>
                       <a:fillRect/>
                     </a:stretch>
@@ -1076,7 +1550,7 @@
                   <pic:spPr>
                     <a:xfrm>
                       <a:off x="0" y="0"/>
-                      <a:ext cx="5943600" cy="1198880"/>
+                      <a:ext cx="5943600" cy="1203325"/>
                     </a:xfrm>
                     <a:prstGeom prst="rect">
                       <a:avLst/>
@@ -1133,27 +1607,11 @@
         </w:rPr>
         <w:t>Order Staging No from Glovia OM</w:t>
       </w:r>
-      <w:bookmarkStart w:id="0" w:name="_GoBack"/>
-      <w:bookmarkEnd w:id="0"/>
       <w:r>
         <w:rPr>
           <w:sz w:val="18"/>
         </w:rPr>
-        <w:t xml:space="preserve"> </w:t>
-      </w:r>
-      <w:proofErr w:type="gramStart"/>
-      <w:r>
-        <w:rPr>
-          <w:sz w:val="18"/>
-        </w:rPr>
-        <w:t>will be updated</w:t>
-      </w:r>
-      <w:proofErr w:type="gramEnd"/>
-      <w:r>
-        <w:rPr>
-          <w:sz w:val="18"/>
-        </w:rPr>
-        <w:t xml:space="preserve"> as External Order No in commerce cloud order.</w:t>
+        <w:t xml:space="preserve"> will be updated as External Order No in commerce cloud order.</w:t>
       </w:r>
     </w:p>
     <w:p>
@@ -1254,7 +1712,7 @@
                     <pic:cNvPicPr/>
                   </pic:nvPicPr>
                   <pic:blipFill>
-                    <a:blip r:embed="rId12"/>
+                    <a:blip r:embed="rId17"/>
                     <a:stretch>
                       <a:fillRect/>
                     </a:stretch>
@@ -1377,6 +1835,119 @@
     </w:lvl>
   </w:abstractNum>
   <w:abstractNum w:abstractNumId="1" w15:restartNumberingAfterBreak="0">
+    <w:nsid w:val="25B25ECD"/>
+    <w:multiLevelType w:val="hybridMultilevel"/>
+    <w:tmpl w:val="567095BA"/>
+    <w:lvl w:ilvl="0" w:tplc="81D444BC">
+      <w:numFmt w:val="bullet"/>
+      <w:lvlText w:val=""/>
+      <w:lvlJc w:val="left"/>
+      <w:pPr>
+        <w:ind w:left="1321" w:hanging="360"/>
+      </w:pPr>
+      <w:rPr>
+        <w:rFonts w:ascii="Symbol" w:eastAsia="Times New Roman" w:hAnsi="Symbol" w:cs="Calibri" w:hint="default"/>
+        <w:b/>
+      </w:rPr>
+    </w:lvl>
+    <w:lvl w:ilvl="1" w:tplc="04090003">
+      <w:start w:val="1"/>
+      <w:numFmt w:val="bullet"/>
+      <w:lvlText w:val="o"/>
+      <w:lvlJc w:val="left"/>
+      <w:pPr>
+        <w:ind w:left="2041" w:hanging="360"/>
+      </w:pPr>
+      <w:rPr>
+        <w:rFonts w:ascii="Courier New" w:hAnsi="Courier New" w:cs="Courier New" w:hint="default"/>
+      </w:rPr>
+    </w:lvl>
+    <w:lvl w:ilvl="2" w:tplc="04090005" w:tentative="1">
+      <w:start w:val="1"/>
+      <w:numFmt w:val="bullet"/>
+      <w:lvlText w:val=""/>
+      <w:lvlJc w:val="left"/>
+      <w:pPr>
+        <w:ind w:left="2761" w:hanging="360"/>
+      </w:pPr>
+      <w:rPr>
+        <w:rFonts w:ascii="Wingdings" w:hAnsi="Wingdings" w:hint="default"/>
+      </w:rPr>
+    </w:lvl>
+    <w:lvl w:ilvl="3" w:tplc="04090001" w:tentative="1">
+      <w:start w:val="1"/>
+      <w:numFmt w:val="bullet"/>
+      <w:lvlText w:val=""/>
+      <w:lvlJc w:val="left"/>
+      <w:pPr>
+        <w:ind w:left="3481" w:hanging="360"/>
+      </w:pPr>
+      <w:rPr>
+        <w:rFonts w:ascii="Symbol" w:hAnsi="Symbol" w:hint="default"/>
+      </w:rPr>
+    </w:lvl>
+    <w:lvl w:ilvl="4" w:tplc="04090003" w:tentative="1">
+      <w:start w:val="1"/>
+      <w:numFmt w:val="bullet"/>
+      <w:lvlText w:val="o"/>
+      <w:lvlJc w:val="left"/>
+      <w:pPr>
+        <w:ind w:left="4201" w:hanging="360"/>
+      </w:pPr>
+      <w:rPr>
+        <w:rFonts w:ascii="Courier New" w:hAnsi="Courier New" w:cs="Courier New" w:hint="default"/>
+      </w:rPr>
+    </w:lvl>
+    <w:lvl w:ilvl="5" w:tplc="04090005" w:tentative="1">
+      <w:start w:val="1"/>
+      <w:numFmt w:val="bullet"/>
+      <w:lvlText w:val=""/>
+      <w:lvlJc w:val="left"/>
+      <w:pPr>
+        <w:ind w:left="4921" w:hanging="360"/>
+      </w:pPr>
+      <w:rPr>
+        <w:rFonts w:ascii="Wingdings" w:hAnsi="Wingdings" w:hint="default"/>
+      </w:rPr>
+    </w:lvl>
+    <w:lvl w:ilvl="6" w:tplc="04090001" w:tentative="1">
+      <w:start w:val="1"/>
+      <w:numFmt w:val="bullet"/>
+      <w:lvlText w:val=""/>
+      <w:lvlJc w:val="left"/>
+      <w:pPr>
+        <w:ind w:left="5641" w:hanging="360"/>
+      </w:pPr>
+      <w:rPr>
+        <w:rFonts w:ascii="Symbol" w:hAnsi="Symbol" w:hint="default"/>
+      </w:rPr>
+    </w:lvl>
+    <w:lvl w:ilvl="7" w:tplc="04090003" w:tentative="1">
+      <w:start w:val="1"/>
+      <w:numFmt w:val="bullet"/>
+      <w:lvlText w:val="o"/>
+      <w:lvlJc w:val="left"/>
+      <w:pPr>
+        <w:ind w:left="6361" w:hanging="360"/>
+      </w:pPr>
+      <w:rPr>
+        <w:rFonts w:ascii="Courier New" w:hAnsi="Courier New" w:cs="Courier New" w:hint="default"/>
+      </w:rPr>
+    </w:lvl>
+    <w:lvl w:ilvl="8" w:tplc="04090005" w:tentative="1">
+      <w:start w:val="1"/>
+      <w:numFmt w:val="bullet"/>
+      <w:lvlText w:val=""/>
+      <w:lvlJc w:val="left"/>
+      <w:pPr>
+        <w:ind w:left="7081" w:hanging="360"/>
+      </w:pPr>
+      <w:rPr>
+        <w:rFonts w:ascii="Wingdings" w:hAnsi="Wingdings" w:hint="default"/>
+      </w:rPr>
+    </w:lvl>
+  </w:abstractNum>
+  <w:abstractNum w:abstractNumId="2" w15:restartNumberingAfterBreak="0">
     <w:nsid w:val="32D83F7E"/>
     <w:multiLevelType w:val="hybridMultilevel"/>
     <w:tmpl w:val="00D425E8"/>
@@ -1462,7 +2033,7 @@
       </w:pPr>
     </w:lvl>
   </w:abstractNum>
-  <w:abstractNum w:abstractNumId="2" w15:restartNumberingAfterBreak="0">
+  <w:abstractNum w:abstractNumId="3" w15:restartNumberingAfterBreak="0">
     <w:nsid w:val="4B1C44C6"/>
     <w:multiLevelType w:val="hybridMultilevel"/>
     <w:tmpl w:val="B5562A62"/>
@@ -1548,7 +2119,7 @@
       </w:pPr>
     </w:lvl>
   </w:abstractNum>
-  <w:abstractNum w:abstractNumId="3" w15:restartNumberingAfterBreak="0">
+  <w:abstractNum w:abstractNumId="4" w15:restartNumberingAfterBreak="0">
     <w:nsid w:val="4CC26829"/>
     <w:multiLevelType w:val="hybridMultilevel"/>
     <w:tmpl w:val="00D425E8"/>
@@ -1634,7 +2205,7 @@
       </w:pPr>
     </w:lvl>
   </w:abstractNum>
-  <w:abstractNum w:abstractNumId="4" w15:restartNumberingAfterBreak="0">
+  <w:abstractNum w:abstractNumId="5" w15:restartNumberingAfterBreak="0">
     <w:nsid w:val="5F4D5C75"/>
     <w:multiLevelType w:val="hybridMultilevel"/>
     <w:tmpl w:val="82C06C6A"/>
@@ -1720,7 +2291,7 @@
       </w:pPr>
     </w:lvl>
   </w:abstractNum>
-  <w:abstractNum w:abstractNumId="5" w15:restartNumberingAfterBreak="0">
+  <w:abstractNum w:abstractNumId="6" w15:restartNumberingAfterBreak="0">
     <w:nsid w:val="7EF977E8"/>
     <w:multiLevelType w:val="hybridMultilevel"/>
     <w:tmpl w:val="5186E36A"/>
@@ -1807,22 +2378,25 @@
     </w:lvl>
   </w:abstractNum>
   <w:num w:numId="1">
+    <w:abstractNumId w:val="3"/>
+  </w:num>
+  <w:num w:numId="2">
+    <w:abstractNumId w:val="6"/>
+  </w:num>
+  <w:num w:numId="3">
     <w:abstractNumId w:val="2"/>
   </w:num>
-  <w:num w:numId="2">
-    <w:abstractNumId w:val="5"/>
-  </w:num>
-  <w:num w:numId="3">
-    <w:abstractNumId w:val="1"/>
-  </w:num>
   <w:num w:numId="4">
-    <w:abstractNumId w:val="3"/>
+    <w:abstractNumId w:val="4"/>
   </w:num>
   <w:num w:numId="5">
-    <w:abstractNumId w:val="4"/>
+    <w:abstractNumId w:val="5"/>
   </w:num>
   <w:num w:numId="6">
     <w:abstractNumId w:val="0"/>
+  </w:num>
+  <w:num w:numId="7">
+    <w:abstractNumId w:val="1"/>
   </w:num>
 </w:numbering>
 </file>
@@ -2259,6 +2833,39 @@
       <w:contextualSpacing/>
     </w:pPr>
   </w:style>
+  <w:style w:type="character" w:styleId="Hyperlink">
+    <w:name w:val="Hyperlink"/>
+    <w:basedOn w:val="DefaultParagraphFont"/>
+    <w:uiPriority w:val="99"/>
+    <w:unhideWhenUsed/>
+    <w:rsid w:val="0077110F"/>
+    <w:rPr>
+      <w:color w:val="0563C1" w:themeColor="hyperlink"/>
+      <w:u w:val="single"/>
+    </w:rPr>
+  </w:style>
+  <w:style w:type="table" w:styleId="TableGrid">
+    <w:name w:val="Table Grid"/>
+    <w:basedOn w:val="TableNormal"/>
+    <w:uiPriority w:val="39"/>
+    <w:rsid w:val="0077110F"/>
+    <w:pPr>
+      <w:widowControl w:val="0"/>
+      <w:autoSpaceDE w:val="0"/>
+      <w:autoSpaceDN w:val="0"/>
+      <w:spacing w:after="0" w:line="240" w:lineRule="auto"/>
+    </w:pPr>
+    <w:tblPr>
+      <w:tblBorders>
+        <w:top w:val="single" w:sz="4" w:space="0" w:color="auto"/>
+        <w:left w:val="single" w:sz="4" w:space="0" w:color="auto"/>
+        <w:bottom w:val="single" w:sz="4" w:space="0" w:color="auto"/>
+        <w:right w:val="single" w:sz="4" w:space="0" w:color="auto"/>
+        <w:insideH w:val="single" w:sz="4" w:space="0" w:color="auto"/>
+        <w:insideV w:val="single" w:sz="4" w:space="0" w:color="auto"/>
+      </w:tblBorders>
+    </w:tblPr>
+  </w:style>
 </w:styles>
 </file>
 

</xml_diff>